<commit_message>
Actualización Guías CPH, Municipios, Organismos
</commit_message>
<xml_diff>
--- a/PDRMYE/16 GUÍAS DE USUARIO/MUNICIPIOS/Version 1/AVISOS.docx
+++ b/PDRMYE/16 GUÍAS DE USUARIO/MUNICIPIOS/Version 1/AVISOS.docx
@@ -1,6 +1,6 @@
 
 <file path=word/document.xml><?xml version="1.0" encoding="utf-8"?>
-<w:document xmlns:wpc="http://schemas.microsoft.com/office/word/2010/wordprocessingCanvas" xmlns:cx="http://schemas.microsoft.com/office/drawing/2014/chartex" xmlns:mc="http://schemas.openxmlformats.org/markup-compatibility/2006" xmlns:o="urn:schemas-microsoft-com:office:office" xmlns:r="http://schemas.openxmlformats.org/officeDocument/2006/relationships" xmlns:m="http://schemas.openxmlformats.org/officeDocument/2006/math" xmlns:v="urn:schemas-microsoft-com:vml" xmlns:wp14="http://schemas.microsoft.com/office/word/2010/wordprocessingDrawing" xmlns:wp="http://schemas.openxmlformats.org/drawingml/2006/wordprocessingDrawing" xmlns:w10="urn:schemas-microsoft-com:office:word" xmlns:w="http://schemas.openxmlformats.org/wordprocessingml/2006/main" xmlns:w14="http://schemas.microsoft.com/office/word/2010/wordml" xmlns:w15="http://schemas.microsoft.com/office/word/2012/wordml" xmlns:w16se="http://schemas.microsoft.com/office/word/2015/wordml/symex" xmlns:wpg="http://schemas.microsoft.com/office/word/2010/wordprocessingGroup" xmlns:wpi="http://schemas.microsoft.com/office/word/2010/wordprocessingInk" xmlns:wne="http://schemas.microsoft.com/office/word/2006/wordml" xmlns:wps="http://schemas.microsoft.com/office/word/2010/wordprocessingShape" mc:Ignorable="w14 w15 w16se wp14">
+<w:document xmlns:wpc="http://schemas.microsoft.com/office/word/2010/wordprocessingCanvas" xmlns:cx="http://schemas.microsoft.com/office/drawing/2014/chartex" xmlns:cx1="http://schemas.microsoft.com/office/drawing/2015/9/8/chartex" xmlns:mc="http://schemas.openxmlformats.org/markup-compatibility/2006" xmlns:o="urn:schemas-microsoft-com:office:office" xmlns:r="http://schemas.openxmlformats.org/officeDocument/2006/relationships" xmlns:m="http://schemas.openxmlformats.org/officeDocument/2006/math" xmlns:v="urn:schemas-microsoft-com:vml" xmlns:wp14="http://schemas.microsoft.com/office/word/2010/wordprocessingDrawing" xmlns:wp="http://schemas.openxmlformats.org/drawingml/2006/wordprocessingDrawing" xmlns:w10="urn:schemas-microsoft-com:office:word" xmlns:w="http://schemas.openxmlformats.org/wordprocessingml/2006/main" xmlns:w14="http://schemas.microsoft.com/office/word/2010/wordml" xmlns:w15="http://schemas.microsoft.com/office/word/2012/wordml" xmlns:w16se="http://schemas.microsoft.com/office/word/2015/wordml/symex" xmlns:wpg="http://schemas.microsoft.com/office/word/2010/wordprocessingGroup" xmlns:wpi="http://schemas.microsoft.com/office/word/2010/wordprocessingInk" xmlns:wne="http://schemas.microsoft.com/office/word/2006/wordml" xmlns:wps="http://schemas.microsoft.com/office/word/2010/wordprocessingShape" mc:Ignorable="w14 w15 w16se wp14">
   <w:body>
     <w:p>
       <w:pPr>
@@ -14,20 +14,21 @@
       <w:r>
         <w:rPr>
           <w:rFonts w:ascii="Arial" w:hAnsi="Arial" w:cs="Arial"/>
-          <w:lang w:val="es-MX"/>
+          <w:noProof/>
+          <w:lang w:val="es-MX" w:eastAsia="es-MX"/>
         </w:rPr>
         <mc:AlternateContent>
           <mc:Choice Requires="wps">
             <w:drawing>
-              <wp:anchor distT="0" distB="0" distL="114300" distR="114300" simplePos="0" relativeHeight="251905024" behindDoc="1" locked="0" layoutInCell="1" allowOverlap="1" wp14:anchorId="2721F199" wp14:editId="669FFBC9">
+              <wp:anchor distT="0" distB="0" distL="114300" distR="114300" simplePos="0" relativeHeight="251928576" behindDoc="1" locked="0" layoutInCell="1" allowOverlap="1" wp14:anchorId="6768B7D7" wp14:editId="3761AD04">
                 <wp:simplePos x="0" y="0"/>
-                <wp:positionH relativeFrom="margin">
-                  <wp:posOffset>-891540</wp:posOffset>
+                <wp:positionH relativeFrom="page">
+                  <wp:posOffset>171450</wp:posOffset>
                 </wp:positionH>
                 <wp:positionV relativeFrom="paragraph">
-                  <wp:posOffset>-685371</wp:posOffset>
+                  <wp:posOffset>-718557</wp:posOffset>
                 </wp:positionV>
-                <wp:extent cx="7400260" cy="9654363"/>
+                <wp:extent cx="7399655" cy="9653905"/>
                 <wp:effectExtent l="171450" t="190500" r="163195" b="213995"/>
                 <wp:wrapNone/>
                 <wp:docPr id="24" name="Rectángulo 3"/>
@@ -39,7 +40,7 @@
                       <wps:spPr>
                         <a:xfrm>
                           <a:off x="0" y="0"/>
-                          <a:ext cx="7400260" cy="9654363"/>
+                          <a:ext cx="7399655" cy="9653905"/>
                         </a:xfrm>
                         <a:prstGeom prst="rect">
                           <a:avLst/>
@@ -94,9 +95,9 @@
           </mc:Choice>
           <mc:Fallback>
             <w:pict>
-              <v:rect w14:anchorId="1DE3BCE3" id="Rectángulo 3" o:spid="_x0000_s1026" style="position:absolute;margin-left:-70.2pt;margin-top:-53.95pt;width:582.7pt;height:760.2pt;z-index:-251411456;visibility:visible;mso-wrap-style:square;mso-width-percent:0;mso-height-percent:0;mso-wrap-distance-left:9pt;mso-wrap-distance-top:0;mso-wrap-distance-right:9pt;mso-wrap-distance-bottom:0;mso-position-horizontal:absolute;mso-position-horizontal-relative:margin;mso-position-vertical:absolute;mso-position-vertical-relative:text;mso-width-percent:0;mso-height-percent:0;mso-width-relative:margin;mso-height-relative:margin;v-text-anchor:middle" o:gfxdata="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" fillcolor="#f2f2f2" stroked="f" strokeweight="1pt">
+              <v:rect w14:anchorId="74DFF752" id="Rectángulo 3" o:spid="_x0000_s1026" style="position:absolute;margin-left:13.5pt;margin-top:-56.6pt;width:582.65pt;height:760.15pt;z-index:-251387904;visibility:visible;mso-wrap-style:square;mso-width-percent:0;mso-height-percent:0;mso-wrap-distance-left:9pt;mso-wrap-distance-top:0;mso-wrap-distance-right:9pt;mso-wrap-distance-bottom:0;mso-position-horizontal:absolute;mso-position-horizontal-relative:page;mso-position-vertical:absolute;mso-position-vertical-relative:text;mso-width-percent:0;mso-height-percent:0;mso-width-relative:margin;mso-height-relative:margin;v-text-anchor:middle" o:gfxdata="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" fillcolor="#f2f2f2" stroked="f" strokeweight="1pt">
                 <v:shadow on="t" type="perspective" color="black" opacity="7208f" offset="0,0" matrix="66847f,,,66847f"/>
-                <w10:wrap anchorx="margin"/>
+                <w10:wrap anchorx="page"/>
               </v:rect>
             </w:pict>
           </mc:Fallback>
@@ -107,26 +108,36 @@
           <w:rFonts w:ascii="Arial" w:hAnsi="Arial" w:cs="Arial"/>
           <w:lang w:val="es-MX"/>
         </w:rPr>
-        <w:t xml:space="preserve"> </w:t>
-      </w:r>
-      <w:r>
+        <w:t xml:space="preserve">  </w:t>
+      </w:r>
+    </w:p>
+    <w:p>
+      <w:pPr>
+        <w:spacing w:line="276" w:lineRule="auto"/>
+        <w:jc w:val="center"/>
         <w:rPr>
           <w:noProof/>
-          <w:lang w:val="en-US"/>
+          <w:lang w:val="es-MX" w:eastAsia="es-MX"/>
+        </w:rPr>
+      </w:pPr>
+      <w:r>
+        <w:rPr>
+          <w:noProof/>
+          <w:lang w:val="es-MX" w:eastAsia="es-MX"/>
         </w:rPr>
         <w:drawing>
-          <wp:anchor distT="0" distB="0" distL="114300" distR="114300" simplePos="0" relativeHeight="251805696" behindDoc="0" locked="0" layoutInCell="1" allowOverlap="1" wp14:anchorId="6F593B06" wp14:editId="1479C8E4">
+          <wp:anchor distT="0" distB="0" distL="114300" distR="114300" simplePos="0" relativeHeight="251929600" behindDoc="0" locked="0" layoutInCell="1" allowOverlap="1" wp14:anchorId="39373A3C" wp14:editId="16C1EA17">
             <wp:simplePos x="0" y="0"/>
             <wp:positionH relativeFrom="margin">
-              <wp:posOffset>673617</wp:posOffset>
+              <wp:align>center</wp:align>
             </wp:positionH>
             <wp:positionV relativeFrom="paragraph">
-              <wp:posOffset>126233</wp:posOffset>
+              <wp:posOffset>154305</wp:posOffset>
             </wp:positionV>
-            <wp:extent cx="4114800" cy="1301123"/>
-            <wp:effectExtent l="0" t="0" r="0" b="0"/>
+            <wp:extent cx="3572933" cy="1129782"/>
+            <wp:effectExtent l="0" t="0" r="8890" b="0"/>
             <wp:wrapNone/>
-            <wp:docPr id="42" name="Imagen 42" descr="C:\Users\DELL\Downloads\logo.8283c17ac47c5f20ae44618eddf9a05b.png"/>
+            <wp:docPr id="30" name="Imagen 30" descr="C:\Users\DELL\Downloads\logo.8283c17ac47c5f20ae44618eddf9a05b.png"/>
             <wp:cNvGraphicFramePr>
               <a:graphicFrameLocks xmlns:a="http://schemas.openxmlformats.org/drawingml/2006/main" noChangeAspect="1"/>
             </wp:cNvGraphicFramePr>
@@ -155,7 +166,7 @@
                   <pic:spPr bwMode="auto">
                     <a:xfrm>
                       <a:off x="0" y="0"/>
-                      <a:ext cx="4114800" cy="1301123"/>
+                      <a:ext cx="3572933" cy="1129782"/>
                     </a:xfrm>
                     <a:prstGeom prst="rect">
                       <a:avLst/>
@@ -193,7 +204,8 @@
         <w:spacing w:line="276" w:lineRule="auto"/>
         <w:jc w:val="center"/>
         <w:rPr>
-          <w:rFonts w:ascii="Arial" w:hAnsi="Arial" w:cs="Arial"/>
+          <w:noProof/>
+          <w:lang w:val="es-MX" w:eastAsia="es-MX"/>
         </w:rPr>
       </w:pPr>
     </w:p>
@@ -209,14 +221,6 @@
     <w:p>
       <w:pPr>
         <w:spacing w:line="276" w:lineRule="auto"/>
-        <w:rPr>
-          <w:rFonts w:ascii="Arial" w:hAnsi="Arial" w:cs="Arial"/>
-        </w:rPr>
-      </w:pPr>
-    </w:p>
-    <w:p>
-      <w:pPr>
-        <w:spacing w:line="276" w:lineRule="auto"/>
         <w:jc w:val="center"/>
         <w:rPr>
           <w:rFonts w:ascii="Arial" w:hAnsi="Arial" w:cs="Arial"/>
@@ -226,6 +230,14 @@
     <w:p>
       <w:pPr>
         <w:spacing w:line="276" w:lineRule="auto"/>
+        <w:rPr>
+          <w:rFonts w:ascii="Arial" w:hAnsi="Arial" w:cs="Arial"/>
+        </w:rPr>
+      </w:pPr>
+    </w:p>
+    <w:p>
+      <w:pPr>
+        <w:spacing w:line="276" w:lineRule="auto"/>
         <w:jc w:val="center"/>
         <w:rPr>
           <w:rFonts w:ascii="Arial" w:hAnsi="Arial" w:cs="Arial"/>
@@ -234,21 +246,22 @@
       <w:r>
         <w:rPr>
           <w:rFonts w:ascii="Arial" w:hAnsi="Arial" w:cs="Arial"/>
-          <w:lang w:val="es-MX"/>
+          <w:noProof/>
+          <w:lang w:val="es-MX" w:eastAsia="es-MX"/>
         </w:rPr>
         <mc:AlternateContent>
           <mc:Choice Requires="wps">
             <w:drawing>
-              <wp:anchor distT="0" distB="0" distL="114300" distR="114300" simplePos="0" relativeHeight="251906048" behindDoc="0" locked="0" layoutInCell="1" allowOverlap="1" wp14:anchorId="5C4B1B26" wp14:editId="11EB015D">
+              <wp:anchor distT="0" distB="0" distL="114300" distR="114300" simplePos="0" relativeHeight="251927552" behindDoc="0" locked="0" layoutInCell="1" allowOverlap="1" wp14:anchorId="283E231D" wp14:editId="23973404">
                 <wp:simplePos x="0" y="0"/>
                 <wp:positionH relativeFrom="margin">
-                  <wp:posOffset>-882015</wp:posOffset>
+                  <wp:posOffset>-876935</wp:posOffset>
                 </wp:positionH>
                 <wp:positionV relativeFrom="paragraph">
-                  <wp:posOffset>191976</wp:posOffset>
+                  <wp:posOffset>377826</wp:posOffset>
                 </wp:positionV>
-                <wp:extent cx="7380605" cy="1285240"/>
-                <wp:effectExtent l="57150" t="38100" r="48895" b="67310"/>
+                <wp:extent cx="7357110" cy="1079500"/>
+                <wp:effectExtent l="57150" t="38100" r="53340" b="82550"/>
                 <wp:wrapNone/>
                 <wp:docPr id="4" name="Rectángulo 4"/>
                 <wp:cNvGraphicFramePr/>
@@ -259,7 +272,7 @@
                       <wps:spPr>
                         <a:xfrm>
                           <a:off x="0" y="0"/>
-                          <a:ext cx="7380605" cy="1285240"/>
+                          <a:ext cx="7357110" cy="1079500"/>
                         </a:xfrm>
                         <a:prstGeom prst="rect">
                           <a:avLst/>
@@ -299,20 +312,6 @@
                               <w:rPr>
                                 <w:rFonts w:ascii="Arial" w:hAnsi="Arial" w:cs="Arial"/>
                                 <w:color w:val="000000" w:themeColor="text1"/>
-                                <w:sz w:val="4"/>
-                                <w:szCs w:val="4"/>
-                                <w:lang w:val="es-MX"/>
-                              </w:rPr>
-                            </w:pPr>
-                          </w:p>
-                          <w:p>
-                            <w:pPr>
-                              <w:spacing w:line="276" w:lineRule="auto"/>
-                              <w:ind w:left="-284" w:right="-234"/>
-                              <w:jc w:val="center"/>
-                              <w:rPr>
-                                <w:rFonts w:ascii="Arial" w:hAnsi="Arial" w:cs="Arial"/>
-                                <w:color w:val="000000" w:themeColor="text1"/>
                                 <w:sz w:val="36"/>
                                 <w:szCs w:val="36"/>
                                 <w:lang w:val="es-MX"/>
@@ -326,7 +325,7 @@
                                 <w:szCs w:val="36"/>
                                 <w:lang w:val="es-MX"/>
                               </w:rPr>
-                              <w:t>GUÍA RÁPIDA DE LA PLATAFORMA DE DISTRIBUCIÓN DE RECURSOS A MUNICIPIOS Y ORGANISM</w:t>
+                              <w:t>GUÍA RÁPIDA DE OPERACIONES DE LA PLATAFORMA DE DISTRIBUCIÓN DE RECURSOS A MUNICIPIOS Y ORGAN</w:t>
                             </w:r>
                             <w:r>
                               <w:rPr>
@@ -336,21 +335,12 @@
                                 <w:szCs w:val="36"/>
                                 <w:lang w:val="es-MX"/>
                               </w:rPr>
-                              <w:t>O</w:t>
-                            </w:r>
-                            <w:r>
-                              <w:rPr>
-                                <w:rFonts w:ascii="Arial" w:hAnsi="Arial" w:cs="Arial"/>
-                                <w:color w:val="000000" w:themeColor="text1"/>
-                                <w:sz w:val="36"/>
-                                <w:szCs w:val="36"/>
-                                <w:lang w:val="es-MX"/>
-                              </w:rPr>
-                              <w:t>S PÚBLICOS DESCENTRALIZADOS</w:t>
+                              <w:t>ISMOS PÚBLICOS DESCENTRALIZADOS</w:t>
                             </w:r>
                           </w:p>
                           <w:p>
                             <w:pPr>
+                              <w:jc w:val="center"/>
                               <w:rPr>
                                 <w:rFonts w:ascii="Arial" w:hAnsi="Arial" w:cs="Arial"/>
                                 <w:b/>
@@ -382,26 +372,12 @@
           </mc:Choice>
           <mc:Fallback>
             <w:pict>
-              <v:rect w14:anchorId="5C4B1B26" id="Rectángulo 4" o:spid="_x0000_s1026" style="position:absolute;left:0;text-align:left;margin-left:-69.45pt;margin-top:15.1pt;width:581.15pt;height:101.2pt;z-index:251906048;visibility:visible;mso-wrap-style:square;mso-width-percent:0;mso-height-percent:0;mso-wrap-distance-left:9pt;mso-wrap-distance-top:0;mso-wrap-distance-right:9pt;mso-wrap-distance-bottom:0;mso-position-horizontal:absolute;mso-position-horizontal-relative:margin;mso-position-vertical:absolute;mso-position-vertical-relative:text;mso-width-percent:0;mso-height-percent:0;mso-width-relative:margin;mso-height-relative:margin;v-text-anchor:middle" o:gfxdata="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" fillcolor="#e7e6e6 [3214]" stroked="f">
+              <v:rect w14:anchorId="283E231D" id="Rectángulo 4" o:spid="_x0000_s1026" style="position:absolute;left:0;text-align:left;margin-left:-69.05pt;margin-top:29.75pt;width:579.3pt;height:85pt;z-index:251927552;visibility:visible;mso-wrap-style:square;mso-width-percent:0;mso-height-percent:0;mso-wrap-distance-left:9pt;mso-wrap-distance-top:0;mso-wrap-distance-right:9pt;mso-wrap-distance-bottom:0;mso-position-horizontal:absolute;mso-position-horizontal-relative:margin;mso-position-vertical:absolute;mso-position-vertical-relative:text;mso-width-percent:0;mso-height-percent:0;mso-width-relative:margin;mso-height-relative:margin;v-text-anchor:middle" o:gfxdata="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" fillcolor="#e7e6e6 [3214]" stroked="f">
                 <v:shadow on="t" color="#a5a5a5 [2092]" opacity="41287f" offset="0,1.5pt"/>
                 <v:textbox>
                   <w:txbxContent>
                     <w:p>
                       <w:pPr>
-                        <w:jc w:val="center"/>
-                        <w:rPr>
-                          <w:rFonts w:ascii="Arial" w:hAnsi="Arial" w:cs="Arial"/>
-                          <w:color w:val="000000" w:themeColor="text1"/>
-                          <w:sz w:val="4"/>
-                          <w:szCs w:val="4"/>
-                          <w:lang w:val="es-MX"/>
-                        </w:rPr>
-                      </w:pPr>
-                    </w:p>
-                    <w:p>
-                      <w:pPr>
-                        <w:spacing w:line="276" w:lineRule="auto"/>
-                        <w:ind w:left="-284" w:right="-234"/>
                         <w:jc w:val="center"/>
                         <w:rPr>
                           <w:rFonts w:ascii="Arial" w:hAnsi="Arial" w:cs="Arial"/>
@@ -419,7 +395,7 @@
                           <w:szCs w:val="36"/>
                           <w:lang w:val="es-MX"/>
                         </w:rPr>
-                        <w:t>GUÍA RÁPIDA DE LA PLATAFORMA DE DISTRIBUCIÓN DE RECURSOS A MUNICIPIOS Y ORGANISM</w:t>
+                        <w:t>GUÍA RÁPIDA DE OPERACIONES DE LA PLATAFORMA DE DISTRIBUCIÓN DE RECURSOS A MUNICIPIOS Y ORGAN</w:t>
                       </w:r>
                       <w:r>
                         <w:rPr>
@@ -429,21 +405,12 @@
                           <w:szCs w:val="36"/>
                           <w:lang w:val="es-MX"/>
                         </w:rPr>
-                        <w:t>O</w:t>
-                      </w:r>
-                      <w:r>
-                        <w:rPr>
-                          <w:rFonts w:ascii="Arial" w:hAnsi="Arial" w:cs="Arial"/>
-                          <w:color w:val="000000" w:themeColor="text1"/>
-                          <w:sz w:val="36"/>
-                          <w:szCs w:val="36"/>
-                          <w:lang w:val="es-MX"/>
-                        </w:rPr>
-                        <w:t>S PÚBLICOS DESCENTRALIZADOS</w:t>
+                        <w:t>ISMOS PÚBLICOS DESCENTRALIZADOS</w:t>
                       </w:r>
                     </w:p>
                     <w:p>
                       <w:pPr>
+                        <w:jc w:val="center"/>
                         <w:rPr>
                           <w:rFonts w:ascii="Arial" w:hAnsi="Arial" w:cs="Arial"/>
                           <w:b/>
@@ -485,6 +452,15 @@
         <w:spacing w:line="276" w:lineRule="auto"/>
         <w:jc w:val="center"/>
         <w:rPr>
+          <w:rFonts w:ascii="Arial" w:hAnsi="Arial" w:cs="Arial"/>
+        </w:rPr>
+      </w:pPr>
+    </w:p>
+    <w:p>
+      <w:pPr>
+        <w:spacing w:line="276" w:lineRule="auto"/>
+        <w:jc w:val="center"/>
+        <w:rPr>
           <w:rFonts w:cs="Arial"/>
           <w:b/>
           <w:sz w:val="44"/>
@@ -495,11 +471,9 @@
     <w:p>
       <w:pPr>
         <w:spacing w:line="276" w:lineRule="auto"/>
-        <w:ind w:left="-284" w:right="-234"/>
         <w:jc w:val="center"/>
         <w:rPr>
           <w:rFonts w:cs="Arial"/>
-          <w:b/>
           <w:sz w:val="44"/>
           <w:szCs w:val="44"/>
         </w:rPr>
@@ -508,69 +482,43 @@
     <w:p>
       <w:pPr>
         <w:spacing w:line="276" w:lineRule="auto"/>
-        <w:ind w:left="-284" w:right="-234"/>
         <w:jc w:val="center"/>
         <w:rPr>
-          <w:rFonts w:ascii="Arial" w:hAnsi="Arial" w:cs="Arial"/>
-          <w:sz w:val="32"/>
-          <w:szCs w:val="32"/>
-          <w:lang w:val="es-MX"/>
-        </w:rPr>
-      </w:pPr>
-      <w:r>
-        <w:rPr>
-          <w:rFonts w:ascii="Arial" w:hAnsi="Arial" w:cs="Arial"/>
-          <w:sz w:val="32"/>
-          <w:szCs w:val="32"/>
-          <w:lang w:val="es-MX"/>
-        </w:rPr>
-        <w:t>MÓDULO</w:t>
-      </w:r>
-      <w:r>
-        <w:rPr>
-          <w:rFonts w:ascii="Arial" w:hAnsi="Arial" w:cs="Arial"/>
-          <w:sz w:val="32"/>
-          <w:szCs w:val="32"/>
-          <w:lang w:val="es-MX"/>
-        </w:rPr>
-        <w:t xml:space="preserve"> CATALOGO</w:t>
-      </w:r>
-      <w:r>
-        <w:rPr>
           <w:rFonts w:cs="Arial"/>
-          <w:b/>
           <w:sz w:val="44"/>
           <w:szCs w:val="44"/>
         </w:rPr>
-        <w:t xml:space="preserve"> </w:t>
-      </w:r>
-      <w:r>
-        <w:rPr>
-          <w:rFonts w:ascii="Arial" w:hAnsi="Arial" w:cs="Arial"/>
-          <w:sz w:val="32"/>
-          <w:szCs w:val="32"/>
-          <w:lang w:val="es-MX"/>
-        </w:rPr>
-        <w:t>“</w:t>
-      </w:r>
-      <w:r>
-        <w:rPr>
-          <w:rFonts w:ascii="Arial" w:hAnsi="Arial" w:cs="Arial"/>
-          <w:sz w:val="32"/>
-          <w:szCs w:val="32"/>
-          <w:lang w:val="es-MX"/>
+      </w:pPr>
+    </w:p>
+    <w:p>
+      <w:pPr>
+        <w:spacing w:line="276" w:lineRule="auto"/>
+        <w:jc w:val="center"/>
+        <w:rPr>
+          <w:rFonts w:cs="Arial"/>
+          <w:sz w:val="44"/>
+          <w:szCs w:val="44"/>
+        </w:rPr>
+      </w:pPr>
+      <w:r>
+        <w:rPr>
+          <w:rFonts w:cs="Arial"/>
+          <w:sz w:val="44"/>
+          <w:szCs w:val="44"/>
         </w:rPr>
         <w:t>AVISOS</w:t>
       </w:r>
-      <w:r>
-        <w:rPr>
-          <w:rFonts w:ascii="Arial" w:hAnsi="Arial" w:cs="Arial"/>
-          <w:sz w:val="32"/>
-          <w:szCs w:val="32"/>
-          <w:lang w:val="es-MX"/>
-        </w:rPr>
-        <w:t>”</w:t>
-      </w:r>
+    </w:p>
+    <w:p>
+      <w:pPr>
+        <w:spacing w:line="276" w:lineRule="auto"/>
+        <w:jc w:val="center"/>
+        <w:rPr>
+          <w:rFonts w:cs="Arial"/>
+          <w:sz w:val="44"/>
+          <w:szCs w:val="44"/>
+        </w:rPr>
+      </w:pPr>
     </w:p>
     <w:p>
       <w:pPr>
@@ -587,7 +535,6 @@
     <w:p>
       <w:pPr>
         <w:spacing w:line="276" w:lineRule="auto"/>
-        <w:jc w:val="center"/>
         <w:rPr>
           <w:rFonts w:ascii="Arial" w:hAnsi="Arial" w:cs="Arial"/>
           <w:b/>
@@ -599,7 +546,6 @@
     <w:p>
       <w:pPr>
         <w:spacing w:line="276" w:lineRule="auto"/>
-        <w:jc w:val="center"/>
         <w:rPr>
           <w:rFonts w:ascii="Arial" w:hAnsi="Arial" w:cs="Arial"/>
           <w:b/>
@@ -611,6 +557,78 @@
     <w:p>
       <w:pPr>
         <w:spacing w:line="276" w:lineRule="auto"/>
+        <w:ind w:left="-284" w:right="-234"/>
+        <w:jc w:val="center"/>
+        <w:rPr>
+          <w:rFonts w:ascii="Arial" w:hAnsi="Arial" w:cs="Arial"/>
+          <w:sz w:val="24"/>
+          <w:szCs w:val="24"/>
+        </w:rPr>
+      </w:pPr>
+      <w:r>
+        <w:rPr>
+          <w:rFonts w:ascii="Arial" w:hAnsi="Arial" w:cs="Arial"/>
+          <w:sz w:val="24"/>
+          <w:szCs w:val="24"/>
+        </w:rPr>
+        <w:t>Secretaria de Finanzas</w:t>
+      </w:r>
+      <w:r>
+        <w:rPr>
+          <w:rFonts w:ascii="Arial" w:hAnsi="Arial" w:cs="Arial"/>
+          <w:sz w:val="24"/>
+          <w:szCs w:val="24"/>
+        </w:rPr>
+        <w:t xml:space="preserve"> y Tesorería General del Estado</w:t>
+      </w:r>
+    </w:p>
+    <w:p>
+      <w:pPr>
+        <w:spacing w:line="276" w:lineRule="auto"/>
+        <w:ind w:left="-284" w:right="-234"/>
+        <w:jc w:val="center"/>
+        <w:rPr>
+          <w:rFonts w:ascii="Arial" w:hAnsi="Arial" w:cs="Arial"/>
+          <w:sz w:val="24"/>
+          <w:szCs w:val="24"/>
+        </w:rPr>
+      </w:pPr>
+      <w:r>
+        <w:rPr>
+          <w:rFonts w:ascii="Arial" w:hAnsi="Arial" w:cs="Arial"/>
+          <w:sz w:val="24"/>
+          <w:szCs w:val="24"/>
+        </w:rPr>
+        <w:t>Gobierno del Estado de Nuevo León</w:t>
+      </w:r>
+    </w:p>
+    <w:p>
+      <w:pPr>
+        <w:spacing w:line="276" w:lineRule="auto"/>
+        <w:ind w:left="-284" w:right="-234"/>
+        <w:jc w:val="center"/>
+        <w:rPr>
+          <w:rFonts w:ascii="Arial" w:hAnsi="Arial" w:cs="Arial"/>
+          <w:sz w:val="24"/>
+          <w:szCs w:val="24"/>
+        </w:rPr>
+      </w:pPr>
+    </w:p>
+    <w:p>
+      <w:pPr>
+        <w:spacing w:line="276" w:lineRule="auto"/>
+        <w:ind w:left="-284" w:right="-234"/>
+        <w:jc w:val="center"/>
+        <w:rPr>
+          <w:rFonts w:ascii="Arial" w:hAnsi="Arial" w:cs="Arial"/>
+          <w:sz w:val="24"/>
+          <w:szCs w:val="24"/>
+        </w:rPr>
+      </w:pPr>
+    </w:p>
+    <w:p>
+      <w:pPr>
+        <w:spacing w:line="276" w:lineRule="auto"/>
         <w:jc w:val="center"/>
         <w:rPr>
           <w:rFonts w:ascii="Arial" w:hAnsi="Arial" w:cs="Arial"/>
@@ -631,147 +649,27 @@
           <w:szCs w:val="36"/>
         </w:rPr>
       </w:pPr>
-    </w:p>
-    <w:p>
-      <w:pPr>
-        <w:spacing w:line="276" w:lineRule="auto"/>
-        <w:jc w:val="center"/>
-        <w:rPr>
-          <w:rFonts w:ascii="Arial" w:hAnsi="Arial" w:cs="Arial"/>
-          <w:b/>
-          <w:sz w:val="36"/>
-          <w:szCs w:val="36"/>
-        </w:rPr>
-      </w:pPr>
-    </w:p>
-    <w:p>
-      <w:pPr>
-        <w:spacing w:line="276" w:lineRule="auto"/>
-        <w:jc w:val="center"/>
-        <w:rPr>
-          <w:rFonts w:ascii="Arial" w:hAnsi="Arial" w:cs="Arial"/>
-          <w:b/>
-          <w:sz w:val="36"/>
-          <w:szCs w:val="36"/>
-        </w:rPr>
-      </w:pPr>
-    </w:p>
-    <w:p>
-      <w:pPr>
-        <w:spacing w:line="276" w:lineRule="auto"/>
-        <w:jc w:val="center"/>
-        <w:rPr>
-          <w:rFonts w:ascii="Arial" w:hAnsi="Arial" w:cs="Arial"/>
-          <w:b/>
-          <w:sz w:val="36"/>
-          <w:szCs w:val="36"/>
-        </w:rPr>
-      </w:pPr>
-    </w:p>
-    <w:p>
-      <w:pPr>
-        <w:spacing w:line="276" w:lineRule="auto"/>
-        <w:ind w:left="-284" w:right="-234"/>
-        <w:jc w:val="center"/>
-        <w:rPr>
-          <w:rFonts w:ascii="Arial" w:hAnsi="Arial" w:cs="Arial"/>
-          <w:sz w:val="24"/>
-          <w:szCs w:val="24"/>
-        </w:rPr>
-      </w:pPr>
-      <w:r>
-        <w:rPr>
-          <w:rFonts w:ascii="Arial" w:hAnsi="Arial" w:cs="Arial"/>
-          <w:sz w:val="24"/>
-          <w:szCs w:val="24"/>
-        </w:rPr>
-        <w:t>Secretarí</w:t>
-      </w:r>
-      <w:r>
-        <w:rPr>
-          <w:rFonts w:ascii="Arial" w:hAnsi="Arial" w:cs="Arial"/>
-          <w:sz w:val="24"/>
-          <w:szCs w:val="24"/>
-        </w:rPr>
-        <w:t>a de Finanzas</w:t>
-      </w:r>
-      <w:r>
-        <w:rPr>
-          <w:rFonts w:ascii="Arial" w:hAnsi="Arial" w:cs="Arial"/>
-          <w:sz w:val="24"/>
-          <w:szCs w:val="24"/>
-        </w:rPr>
-        <w:t xml:space="preserve"> y Tesorería General del Estado</w:t>
-      </w:r>
-    </w:p>
-    <w:p>
-      <w:pPr>
-        <w:spacing w:line="276" w:lineRule="auto"/>
-        <w:ind w:left="-284" w:right="-234"/>
-        <w:jc w:val="center"/>
-        <w:rPr>
-          <w:rFonts w:ascii="Arial" w:hAnsi="Arial" w:cs="Arial"/>
-          <w:sz w:val="24"/>
-          <w:szCs w:val="24"/>
-        </w:rPr>
-      </w:pPr>
-      <w:r>
-        <w:rPr>
-          <w:rFonts w:ascii="Arial" w:hAnsi="Arial" w:cs="Arial"/>
-          <w:sz w:val="24"/>
-          <w:szCs w:val="24"/>
-        </w:rPr>
-        <w:t>Gobierno del Estado de Nuevo León</w:t>
-      </w:r>
-    </w:p>
-    <w:p>
-      <w:pPr>
-        <w:spacing w:line="276" w:lineRule="auto"/>
-        <w:jc w:val="center"/>
-        <w:rPr>
-          <w:rFonts w:ascii="Arial" w:hAnsi="Arial" w:cs="Arial"/>
-        </w:rPr>
-      </w:pPr>
-    </w:p>
-    <w:p>
-      <w:pPr>
-        <w:spacing w:line="276" w:lineRule="auto"/>
-        <w:jc w:val="center"/>
-        <w:rPr>
-          <w:rFonts w:ascii="Arial" w:hAnsi="Arial" w:cs="Arial"/>
-        </w:rPr>
-      </w:pPr>
-    </w:p>
-    <w:p>
-      <w:pPr>
-        <w:spacing w:line="276" w:lineRule="auto"/>
-        <w:jc w:val="center"/>
-        <w:rPr>
-          <w:rFonts w:ascii="Arial" w:hAnsi="Arial" w:cs="Arial"/>
-        </w:rPr>
-      </w:pPr>
       <w:r>
         <w:rPr>
           <w:rFonts w:ascii="Arial" w:hAnsi="Arial" w:cs="Arial"/>
           <w:noProof/>
-          <w:lang w:val="en-US"/>
-        </w:rPr>
-        <w:lastRenderedPageBreak/>
+          <w:lang w:val="es-MX" w:eastAsia="es-MX"/>
+        </w:rPr>
         <mc:AlternateContent>
           <mc:Choice Requires="wps">
             <w:drawing>
-              <wp:anchor distT="0" distB="0" distL="114300" distR="114300" simplePos="0" relativeHeight="251908096" behindDoc="0" locked="0" layoutInCell="1" allowOverlap="1" wp14:anchorId="62A14EFF" wp14:editId="61606979">
+              <wp:anchor distT="0" distB="0" distL="114300" distR="114300" simplePos="0" relativeHeight="251930624" behindDoc="0" locked="0" layoutInCell="1" allowOverlap="1" wp14:anchorId="0FA10501" wp14:editId="2F49AE23">
                 <wp:simplePos x="0" y="0"/>
                 <wp:positionH relativeFrom="margin">
-                  <wp:posOffset>0</wp:posOffset>
+                  <wp:align>center</wp:align>
                 </wp:positionH>
                 <wp:positionV relativeFrom="paragraph">
-                  <wp:posOffset>38100</wp:posOffset>
+                  <wp:posOffset>41275</wp:posOffset>
                 </wp:positionV>
-                <wp:extent cx="5701086" cy="267179"/>
-                <wp:effectExtent l="57150" t="38100" r="52070" b="76200"/>
+                <wp:extent cx="6213764" cy="267179"/>
+                <wp:effectExtent l="57150" t="38100" r="53975" b="76200"/>
                 <wp:wrapNone/>
-                <wp:docPr id="6" name="Rectángulo 6"/>
+                <wp:docPr id="2" name="Rectángulo 2"/>
                 <wp:cNvGraphicFramePr/>
                 <a:graphic xmlns:a="http://schemas.openxmlformats.org/drawingml/2006/main">
                   <a:graphicData uri="http://schemas.microsoft.com/office/word/2010/wordprocessingShape">
@@ -780,7 +678,7 @@
                       <wps:spPr>
                         <a:xfrm>
                           <a:off x="0" y="0"/>
-                          <a:ext cx="5701086" cy="267179"/>
+                          <a:ext cx="6213764" cy="267179"/>
                         </a:xfrm>
                         <a:prstGeom prst="rect">
                           <a:avLst/>
@@ -858,7 +756,7 @@
           </mc:Choice>
           <mc:Fallback>
             <w:pict>
-              <v:rect w14:anchorId="62A14EFF" id="Rectángulo 6" o:spid="_x0000_s1027" style="position:absolute;left:0;text-align:left;margin-left:0;margin-top:3pt;width:448.9pt;height:21.05pt;z-index:251908096;visibility:visible;mso-wrap-style:square;mso-width-percent:0;mso-height-percent:0;mso-wrap-distance-left:9pt;mso-wrap-distance-top:0;mso-wrap-distance-right:9pt;mso-wrap-distance-bottom:0;mso-position-horizontal:absolute;mso-position-horizontal-relative:margin;mso-position-vertical:absolute;mso-position-vertical-relative:text;mso-width-percent:0;mso-height-percent:0;mso-width-relative:margin;mso-height-relative:margin;v-text-anchor:middle" o:gfxdata="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" fillcolor="#f2f2f2 [3052]" stroked="f">
+              <v:rect w14:anchorId="0FA10501" id="Rectángulo 2" o:spid="_x0000_s1027" style="position:absolute;left:0;text-align:left;margin-left:0;margin-top:3.25pt;width:489.25pt;height:21.05pt;z-index:251930624;visibility:visible;mso-wrap-style:square;mso-width-percent:0;mso-height-percent:0;mso-wrap-distance-left:9pt;mso-wrap-distance-top:0;mso-wrap-distance-right:9pt;mso-wrap-distance-bottom:0;mso-position-horizontal:center;mso-position-horizontal-relative:margin;mso-position-vertical:absolute;mso-position-vertical-relative:text;mso-width-percent:0;mso-height-percent:0;mso-width-relative:margin;mso-height-relative:margin;v-text-anchor:middle" o:gfxdata="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" fillcolor="#f2f2f2 [3052]" stroked="f">
                 <v:shadow on="t" color="#a5a5a5 [2092]" opacity="41287f" offset="0,1.5pt"/>
                 <v:textbox>
                   <w:txbxContent>
@@ -1693,15 +1591,8 @@
           <w:sz w:val="24"/>
         </w:rPr>
       </w:pPr>
-    </w:p>
-    <w:p>
-      <w:pPr>
-        <w:spacing w:line="276" w:lineRule="auto"/>
-        <w:rPr>
-          <w:rFonts w:ascii="Arial" w:hAnsi="Arial" w:cs="Arial"/>
-          <w:sz w:val="24"/>
-        </w:rPr>
-      </w:pPr>
+      <w:bookmarkStart w:id="0" w:name="_GoBack"/>
+      <w:bookmarkEnd w:id="0"/>
     </w:p>
     <w:p>
       <w:pPr>
@@ -1796,24 +1687,24 @@
         <w:rPr>
           <w:rFonts w:ascii="Arial" w:hAnsi="Arial" w:cs="Arial"/>
           <w:noProof/>
-          <w:lang w:val="en-US"/>
+          <w:lang w:val="es-MX" w:eastAsia="es-MX"/>
         </w:rPr>
         <w:lastRenderedPageBreak/>
         <mc:AlternateContent>
           <mc:Choice Requires="wps">
             <w:drawing>
-              <wp:anchor distT="0" distB="0" distL="114300" distR="114300" simplePos="0" relativeHeight="251910144" behindDoc="0" locked="0" layoutInCell="1" allowOverlap="1" wp14:anchorId="0360C99D" wp14:editId="3323473B">
+              <wp:anchor distT="0" distB="0" distL="114300" distR="114300" simplePos="0" relativeHeight="251932672" behindDoc="0" locked="0" layoutInCell="1" allowOverlap="1" wp14:anchorId="77F5ADC7" wp14:editId="410B676D">
                 <wp:simplePos x="0" y="0"/>
                 <wp:positionH relativeFrom="margin">
-                  <wp:posOffset>0</wp:posOffset>
+                  <wp:align>center</wp:align>
                 </wp:positionH>
                 <wp:positionV relativeFrom="paragraph">
-                  <wp:posOffset>38100</wp:posOffset>
+                  <wp:posOffset>25400</wp:posOffset>
                 </wp:positionV>
-                <wp:extent cx="5701086" cy="267179"/>
-                <wp:effectExtent l="57150" t="38100" r="52070" b="76200"/>
+                <wp:extent cx="6213764" cy="267179"/>
+                <wp:effectExtent l="57150" t="38100" r="53975" b="76200"/>
                 <wp:wrapNone/>
-                <wp:docPr id="3" name="Rectángulo 3"/>
+                <wp:docPr id="31" name="Rectángulo 31"/>
                 <wp:cNvGraphicFramePr/>
                 <a:graphic xmlns:a="http://schemas.openxmlformats.org/drawingml/2006/main">
                   <a:graphicData uri="http://schemas.microsoft.com/office/word/2010/wordprocessingShape">
@@ -1822,7 +1713,7 @@
                       <wps:spPr>
                         <a:xfrm>
                           <a:off x="0" y="0"/>
-                          <a:ext cx="5701086" cy="267179"/>
+                          <a:ext cx="6213764" cy="267179"/>
                         </a:xfrm>
                         <a:prstGeom prst="rect">
                           <a:avLst/>
@@ -1900,7 +1791,7 @@
           </mc:Choice>
           <mc:Fallback>
             <w:pict>
-              <v:rect w14:anchorId="0360C99D" id="Rectángulo 3" o:spid="_x0000_s1028" style="position:absolute;margin-left:0;margin-top:3pt;width:448.9pt;height:21.05pt;z-index:251910144;visibility:visible;mso-wrap-style:square;mso-width-percent:0;mso-height-percent:0;mso-wrap-distance-left:9pt;mso-wrap-distance-top:0;mso-wrap-distance-right:9pt;mso-wrap-distance-bottom:0;mso-position-horizontal:absolute;mso-position-horizontal-relative:margin;mso-position-vertical:absolute;mso-position-vertical-relative:text;mso-width-percent:0;mso-height-percent:0;mso-width-relative:margin;mso-height-relative:margin;v-text-anchor:middle" o:gfxdata="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" fillcolor="#f2f2f2 [3052]" stroked="f">
+              <v:rect w14:anchorId="77F5ADC7" id="Rectángulo 31" o:spid="_x0000_s1028" style="position:absolute;margin-left:0;margin-top:2pt;width:489.25pt;height:21.05pt;z-index:251932672;visibility:visible;mso-wrap-style:square;mso-width-percent:0;mso-height-percent:0;mso-wrap-distance-left:9pt;mso-wrap-distance-top:0;mso-wrap-distance-right:9pt;mso-wrap-distance-bottom:0;mso-position-horizontal:center;mso-position-horizontal-relative:margin;mso-position-vertical:absolute;mso-position-vertical-relative:text;mso-width-percent:0;mso-height-percent:0;mso-width-relative:margin;mso-height-relative:margin;v-text-anchor:middle" o:gfxdata="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" fillcolor="#f2f2f2 [3052]" stroked="f">
                 <v:shadow on="t" color="#a5a5a5 [2092]" opacity="41287f" offset="0,1.5pt"/>
                 <v:textbox>
                   <w:txbxContent>
@@ -1965,7 +1856,7 @@
           <w:rFonts w:ascii="Arial" w:hAnsi="Arial" w:cs="Arial"/>
           <w:noProof/>
           <w:sz w:val="24"/>
-          <w:lang w:val="en-US"/>
+          <w:lang w:val="es-MX" w:eastAsia="es-MX"/>
         </w:rPr>
         <mc:AlternateContent>
           <mc:Choice Requires="wpg">
@@ -2238,15 +2129,6 @@
     </w:p>
     <w:p>
       <w:pPr>
-        <w:spacing w:line="276" w:lineRule="auto"/>
-        <w:rPr>
-          <w:rFonts w:ascii="Arial" w:hAnsi="Arial" w:cs="Arial"/>
-          <w:sz w:val="24"/>
-        </w:rPr>
-      </w:pPr>
-    </w:p>
-    <w:p>
-      <w:pPr>
         <w:tabs>
           <w:tab w:val="left" w:pos="1494"/>
         </w:tabs>
@@ -2257,13 +2139,6 @@
           <w:sz w:val="24"/>
         </w:rPr>
       </w:pPr>
-      <w:r>
-        <w:rPr>
-          <w:rFonts w:ascii="Arial" w:hAnsi="Arial" w:cs="Arial"/>
-          <w:sz w:val="24"/>
-        </w:rPr>
-        <w:tab/>
-      </w:r>
     </w:p>
     <w:p>
       <w:pPr>
@@ -2274,20 +2149,20 @@
           <w:b w:val="0"/>
         </w:rPr>
       </w:pPr>
-      <w:bookmarkStart w:id="0" w:name="_Toc130803582"/>
-      <w:bookmarkStart w:id="1" w:name="_Toc129682578"/>
-      <w:bookmarkStart w:id="2" w:name="_Toc123297018"/>
-      <w:bookmarkStart w:id="3" w:name="_Toc147846987"/>
+      <w:bookmarkStart w:id="1" w:name="_Toc130803582"/>
+      <w:bookmarkStart w:id="2" w:name="_Toc129682578"/>
+      <w:bookmarkStart w:id="3" w:name="_Toc123297018"/>
+      <w:bookmarkStart w:id="4" w:name="_Toc147846987"/>
       <w:r>
         <w:rPr>
           <w:rFonts w:cs="Arial"/>
         </w:rPr>
         <w:t>Objetivo</w:t>
       </w:r>
-      <w:bookmarkEnd w:id="0"/>
       <w:bookmarkEnd w:id="1"/>
       <w:bookmarkEnd w:id="2"/>
       <w:bookmarkEnd w:id="3"/>
+      <w:bookmarkEnd w:id="4"/>
     </w:p>
     <w:p>
       <w:pPr>
@@ -2354,20 +2229,20 @@
           <w:b w:val="0"/>
         </w:rPr>
       </w:pPr>
-      <w:bookmarkStart w:id="4" w:name="_Toc130803583"/>
-      <w:bookmarkStart w:id="5" w:name="_Toc129682579"/>
-      <w:bookmarkStart w:id="6" w:name="_Toc123297019"/>
-      <w:bookmarkStart w:id="7" w:name="_Toc147846988"/>
+      <w:bookmarkStart w:id="5" w:name="_Toc130803583"/>
+      <w:bookmarkStart w:id="6" w:name="_Toc129682579"/>
+      <w:bookmarkStart w:id="7" w:name="_Toc123297019"/>
+      <w:bookmarkStart w:id="8" w:name="_Toc147846988"/>
       <w:r>
         <w:rPr>
           <w:rFonts w:cs="Arial"/>
         </w:rPr>
         <w:t>Alcance</w:t>
       </w:r>
-      <w:bookmarkEnd w:id="4"/>
       <w:bookmarkEnd w:id="5"/>
       <w:bookmarkEnd w:id="6"/>
       <w:bookmarkEnd w:id="7"/>
+      <w:bookmarkEnd w:id="8"/>
       <w:r>
         <w:rPr>
           <w:rFonts w:cs="Arial"/>
@@ -2413,14 +2288,7 @@
           <w:rFonts w:ascii="Arial" w:hAnsi="Arial" w:cs="Arial"/>
           <w:sz w:val="24"/>
         </w:rPr>
-        <w:t xml:space="preserve">para realizar </w:t>
-      </w:r>
-      <w:r>
-        <w:rPr>
-          <w:rFonts w:ascii="Arial" w:hAnsi="Arial" w:cs="Arial"/>
-          <w:sz w:val="24"/>
-        </w:rPr>
-        <w:t>para realizar</w:t>
+        <w:t>para realizar para realizar</w:t>
       </w:r>
       <w:r>
         <w:rPr>
@@ -2472,20 +2340,20 @@
           <w:rFonts w:cs="Arial"/>
         </w:rPr>
       </w:pPr>
-      <w:bookmarkStart w:id="8" w:name="_Toc130803584"/>
-      <w:bookmarkStart w:id="9" w:name="_Toc129682580"/>
-      <w:bookmarkStart w:id="10" w:name="_Toc123297020"/>
-      <w:bookmarkStart w:id="11" w:name="_Toc147846989"/>
+      <w:bookmarkStart w:id="9" w:name="_Toc130803584"/>
+      <w:bookmarkStart w:id="10" w:name="_Toc129682580"/>
+      <w:bookmarkStart w:id="11" w:name="_Toc123297020"/>
+      <w:bookmarkStart w:id="12" w:name="_Toc147846989"/>
       <w:r>
         <w:rPr>
           <w:rFonts w:cs="Arial"/>
         </w:rPr>
         <w:t>Usuario</w:t>
       </w:r>
-      <w:bookmarkEnd w:id="8"/>
       <w:bookmarkEnd w:id="9"/>
       <w:bookmarkEnd w:id="10"/>
       <w:bookmarkEnd w:id="11"/>
+      <w:bookmarkEnd w:id="12"/>
     </w:p>
     <w:p>
       <w:pPr>
@@ -2636,7 +2504,7 @@
           <w:rFonts w:cs="Arial"/>
         </w:rPr>
       </w:pPr>
-      <w:bookmarkStart w:id="12" w:name="_Toc147846990"/>
+      <w:bookmarkStart w:id="13" w:name="_Toc147846990"/>
       <w:r>
         <w:rPr>
           <w:rFonts w:cs="Arial"/>
@@ -2645,7 +2513,7 @@
         </w:rPr>
         <w:t>AVISOS</w:t>
       </w:r>
-      <w:bookmarkEnd w:id="12"/>
+      <w:bookmarkEnd w:id="13"/>
     </w:p>
     <w:p>
       <w:pPr>
@@ -2802,9 +2670,9 @@
           <w:rFonts w:cs="Arial"/>
         </w:rPr>
       </w:pPr>
-      <w:bookmarkStart w:id="13" w:name="_Toc124342027"/>
-      <w:bookmarkStart w:id="14" w:name="_Toc124346601"/>
-      <w:bookmarkStart w:id="15" w:name="_Toc147846991"/>
+      <w:bookmarkStart w:id="14" w:name="_Toc124342027"/>
+      <w:bookmarkStart w:id="15" w:name="_Toc124346601"/>
+      <w:bookmarkStart w:id="16" w:name="_Toc147846991"/>
       <w:r>
         <w:rPr>
           <w:rFonts w:cs="Arial"/>
@@ -2818,17 +2686,188 @@
         </w:rPr>
         <w:t xml:space="preserve"> de </w:t>
       </w:r>
-      <w:bookmarkEnd w:id="13"/>
       <w:bookmarkEnd w:id="14"/>
+      <w:bookmarkEnd w:id="15"/>
       <w:r>
         <w:rPr>
           <w:rFonts w:cs="Arial"/>
         </w:rPr>
         <w:t>Avisos</w:t>
       </w:r>
-      <w:bookmarkEnd w:id="15"/>
-    </w:p>
-    <w:p>
+      <w:bookmarkEnd w:id="16"/>
+    </w:p>
+    <w:p/>
+    <w:p>
+      <w:pPr>
+        <w:rPr>
+          <w:rFonts w:ascii="Arial" w:hAnsi="Arial" w:cs="Arial"/>
+          <w:sz w:val="24"/>
+          <w:szCs w:val="24"/>
+        </w:rPr>
+      </w:pPr>
+      <w:r>
+        <w:rPr>
+          <w:rFonts w:ascii="Arial" w:hAnsi="Arial" w:cs="Arial"/>
+          <w:sz w:val="24"/>
+          <w:szCs w:val="24"/>
+        </w:rPr>
+        <w:t>1.</w:t>
+      </w:r>
+      <w:r>
+        <w:rPr>
+          <w:rFonts w:ascii="Arial" w:hAnsi="Arial" w:cs="Arial"/>
+          <w:sz w:val="24"/>
+          <w:szCs w:val="24"/>
+        </w:rPr>
+        <w:t>Presionaremos el siguiente botón</w:t>
+      </w:r>
+      <w:r>
+        <w:rPr>
+          <w:rFonts w:ascii="Arial" w:hAnsi="Arial" w:cs="Arial"/>
+          <w:sz w:val="24"/>
+          <w:szCs w:val="24"/>
+        </w:rPr>
+        <w:t xml:space="preserve"> </w:t>
+      </w:r>
+      <w:r>
+        <w:rPr>
+          <w:rFonts w:ascii="Arial" w:hAnsi="Arial" w:cs="Arial"/>
+          <w:sz w:val="24"/>
+          <w:szCs w:val="24"/>
+        </w:rPr>
+        <w:t>para mostrar el menú principal</w:t>
+      </w:r>
+      <w:r>
+        <w:rPr>
+          <w:rFonts w:ascii="Arial" w:hAnsi="Arial" w:cs="Arial"/>
+          <w:sz w:val="24"/>
+          <w:szCs w:val="24"/>
+        </w:rPr>
+        <w:t>.</w:t>
+      </w:r>
+    </w:p>
+    <w:p>
+      <w:pPr>
+        <w:rPr>
+          <w:rFonts w:ascii="Arial" w:hAnsi="Arial" w:cs="Arial"/>
+          <w:sz w:val="24"/>
+          <w:szCs w:val="24"/>
+        </w:rPr>
+      </w:pPr>
+      <w:r>
+        <w:rPr>
+          <w:rFonts w:ascii="Arial" w:hAnsi="Arial" w:cs="Arial"/>
+          <w:sz w:val="24"/>
+          <w:szCs w:val="24"/>
+        </w:rPr>
+        <w:t xml:space="preserve">1.1 </w:t>
+      </w:r>
+      <w:r>
+        <w:rPr>
+          <w:rFonts w:ascii="Arial" w:hAnsi="Arial" w:cs="Arial"/>
+          <w:sz w:val="24"/>
+          <w:szCs w:val="24"/>
+        </w:rPr>
+        <w:t xml:space="preserve">Seleccionar la opción </w:t>
+      </w:r>
+      <w:r>
+        <w:rPr>
+          <w:rFonts w:ascii="Arial" w:hAnsi="Arial" w:cs="Arial"/>
+          <w:sz w:val="24"/>
+          <w:szCs w:val="24"/>
+        </w:rPr>
+        <w:t>CATÁLOGOS</w:t>
+      </w:r>
+      <w:r>
+        <w:rPr>
+          <w:rFonts w:ascii="Arial" w:hAnsi="Arial" w:cs="Arial"/>
+          <w:sz w:val="24"/>
+          <w:szCs w:val="24"/>
+        </w:rPr>
+        <w:t xml:space="preserve"> </w:t>
+      </w:r>
+      <w:r>
+        <w:rPr>
+          <w:rFonts w:ascii="Arial" w:hAnsi="Arial" w:cs="Arial"/>
+          <w:sz w:val="24"/>
+          <w:szCs w:val="24"/>
+        </w:rPr>
+        <w:t>la cual desplegará</w:t>
+      </w:r>
+      <w:r>
+        <w:rPr>
+          <w:rFonts w:ascii="Arial" w:hAnsi="Arial" w:cs="Arial"/>
+          <w:sz w:val="24"/>
+          <w:szCs w:val="24"/>
+        </w:rPr>
+        <w:t xml:space="preserve"> un submenú</w:t>
+      </w:r>
+      <w:r>
+        <w:rPr>
+          <w:rFonts w:ascii="Arial" w:hAnsi="Arial" w:cs="Arial"/>
+          <w:sz w:val="24"/>
+          <w:szCs w:val="24"/>
+        </w:rPr>
+        <w:t>.</w:t>
+      </w:r>
+    </w:p>
+    <w:p>
+      <w:pPr>
+        <w:rPr>
+          <w:rFonts w:ascii="Arial" w:hAnsi="Arial" w:cs="Arial"/>
+          <w:sz w:val="24"/>
+          <w:szCs w:val="24"/>
+        </w:rPr>
+      </w:pPr>
+      <w:r>
+        <w:rPr>
+          <w:rFonts w:ascii="Arial" w:hAnsi="Arial" w:cs="Arial"/>
+          <w:sz w:val="24"/>
+          <w:szCs w:val="24"/>
+        </w:rPr>
+        <w:t xml:space="preserve">1.2 </w:t>
+      </w:r>
+      <w:r>
+        <w:rPr>
+          <w:rFonts w:ascii="Arial" w:hAnsi="Arial" w:cs="Arial"/>
+          <w:sz w:val="24"/>
+          <w:szCs w:val="24"/>
+        </w:rPr>
+        <w:t>De las opciones del submenú elegiremos del submenú “</w:t>
+      </w:r>
+      <w:r>
+        <w:rPr>
+          <w:rFonts w:ascii="Arial" w:hAnsi="Arial" w:cs="Arial"/>
+          <w:sz w:val="24"/>
+          <w:szCs w:val="24"/>
+        </w:rPr>
+        <w:t>Avisos</w:t>
+      </w:r>
+      <w:r>
+        <w:rPr>
+          <w:rFonts w:ascii="Arial" w:hAnsi="Arial" w:cs="Arial"/>
+          <w:sz w:val="24"/>
+          <w:szCs w:val="24"/>
+        </w:rPr>
+        <w:t>”</w:t>
+      </w:r>
+      <w:r>
+        <w:rPr>
+          <w:rFonts w:ascii="Arial" w:hAnsi="Arial" w:cs="Arial"/>
+          <w:sz w:val="24"/>
+          <w:szCs w:val="24"/>
+        </w:rPr>
+        <w:t>.</w:t>
+      </w:r>
+    </w:p>
+    <w:p>
+      <w:pPr>
+        <w:rPr>
+          <w:rFonts w:ascii="Arial" w:hAnsi="Arial" w:cs="Arial"/>
+          <w:sz w:val="24"/>
+          <w:szCs w:val="24"/>
+        </w:rPr>
+      </w:pPr>
       <w:r>
         <w:rPr>
           <w:rFonts w:ascii="Arial" w:hAnsi="Arial" w:cs="Arial"/>
@@ -2836,21 +2875,21 @@
           <w:noProof/>
           <w:sz w:val="24"/>
           <w:szCs w:val="24"/>
-          <w:lang w:val="en-US"/>
+          <w:lang w:val="es-MX" w:eastAsia="es-MX"/>
         </w:rPr>
         <w:drawing>
-          <wp:anchor distT="0" distB="0" distL="114300" distR="114300" simplePos="0" relativeHeight="251914240" behindDoc="0" locked="0" layoutInCell="1" allowOverlap="1" wp14:anchorId="341B1925" wp14:editId="703765FA">
+          <wp:anchor distT="0" distB="0" distL="114300" distR="114300" simplePos="0" relativeHeight="251919360" behindDoc="0" locked="0" layoutInCell="1" allowOverlap="1" wp14:anchorId="64C2176D" wp14:editId="6D12D9D9">
             <wp:simplePos x="0" y="0"/>
             <wp:positionH relativeFrom="margin">
-              <wp:posOffset>4614284</wp:posOffset>
+              <wp:posOffset>1038225</wp:posOffset>
             </wp:positionH>
             <wp:positionV relativeFrom="paragraph">
-              <wp:posOffset>162971</wp:posOffset>
+              <wp:posOffset>248285</wp:posOffset>
             </wp:positionV>
-            <wp:extent cx="470535" cy="347848"/>
-            <wp:effectExtent l="152400" t="152400" r="367665" b="357505"/>
+            <wp:extent cx="653125" cy="578485"/>
+            <wp:effectExtent l="152400" t="152400" r="356870" b="354965"/>
             <wp:wrapNone/>
-            <wp:docPr id="2" name="Imagen 2"/>
+            <wp:docPr id="5" name="Imagen 5"/>
             <wp:cNvGraphicFramePr>
               <a:graphicFrameLocks xmlns:a="http://schemas.openxmlformats.org/drawingml/2006/main" noChangeAspect="1"/>
             </wp:cNvGraphicFramePr>
@@ -2869,13 +2908,13 @@
                         </a:ext>
                       </a:extLst>
                     </a:blip>
-                    <a:srcRect l="2465" t="3960" r="93425" b="89252"/>
+                    <a:srcRect l="2465" t="2620" r="93425" b="89252"/>
                     <a:stretch/>
                   </pic:blipFill>
                   <pic:spPr bwMode="auto">
                     <a:xfrm>
                       <a:off x="0" y="0"/>
-                      <a:ext cx="470535" cy="347848"/>
+                      <a:ext cx="653125" cy="578485"/>
                     </a:xfrm>
                     <a:prstGeom prst="rect">
                       <a:avLst/>
@@ -2885,9 +2924,9 @@
                     </a:ln>
                     <a:effectLst>
                       <a:outerShdw blurRad="292100" dist="139700" dir="2700000" algn="tl" rotWithShape="0">
-                        <a:srgbClr val="333333">
+                        <a:schemeClr val="bg1">
                           <a:alpha val="65000"/>
-                        </a:srgbClr>
+                        </a:schemeClr>
                       </a:outerShdw>
                     </a:effectLst>
                     <a:extLst>
@@ -2917,178 +2956,6 @@
           <w:szCs w:val="24"/>
         </w:rPr>
       </w:pPr>
-      <w:r>
-        <w:rPr>
-          <w:rFonts w:ascii="Arial" w:hAnsi="Arial" w:cs="Arial"/>
-          <w:sz w:val="24"/>
-          <w:szCs w:val="24"/>
-        </w:rPr>
-        <w:t>1.</w:t>
-      </w:r>
-      <w:r>
-        <w:rPr>
-          <w:rFonts w:ascii="Arial" w:hAnsi="Arial" w:cs="Arial"/>
-          <w:sz w:val="24"/>
-          <w:szCs w:val="24"/>
-        </w:rPr>
-        <w:t>Presionaremos el siguiente botón</w:t>
-      </w:r>
-      <w:r>
-        <w:rPr>
-          <w:rFonts w:ascii="Arial" w:hAnsi="Arial" w:cs="Arial"/>
-          <w:sz w:val="24"/>
-          <w:szCs w:val="24"/>
-        </w:rPr>
-        <w:t xml:space="preserve"> </w:t>
-      </w:r>
-      <w:r>
-        <w:rPr>
-          <w:rFonts w:ascii="Arial" w:hAnsi="Arial" w:cs="Arial"/>
-          <w:sz w:val="24"/>
-          <w:szCs w:val="24"/>
-        </w:rPr>
-        <w:t>para mostrar el menú principal</w:t>
-      </w:r>
-      <w:r>
-        <w:rPr>
-          <w:rFonts w:ascii="Arial" w:hAnsi="Arial" w:cs="Arial"/>
-          <w:sz w:val="24"/>
-          <w:szCs w:val="24"/>
-        </w:rPr>
-        <w:t>.</w:t>
-      </w:r>
-    </w:p>
-    <w:p>
-      <w:pPr>
-        <w:rPr>
-          <w:rFonts w:ascii="Arial" w:hAnsi="Arial" w:cs="Arial"/>
-          <w:sz w:val="24"/>
-          <w:szCs w:val="24"/>
-        </w:rPr>
-      </w:pPr>
-    </w:p>
-    <w:p>
-      <w:pPr>
-        <w:rPr>
-          <w:rFonts w:ascii="Arial" w:hAnsi="Arial" w:cs="Arial"/>
-          <w:sz w:val="24"/>
-          <w:szCs w:val="24"/>
-        </w:rPr>
-      </w:pPr>
-      <w:r>
-        <w:rPr>
-          <w:rFonts w:ascii="Arial" w:hAnsi="Arial" w:cs="Arial"/>
-          <w:sz w:val="24"/>
-          <w:szCs w:val="24"/>
-        </w:rPr>
-        <w:t xml:space="preserve">1.1 </w:t>
-      </w:r>
-      <w:r>
-        <w:rPr>
-          <w:rFonts w:ascii="Arial" w:hAnsi="Arial" w:cs="Arial"/>
-          <w:sz w:val="24"/>
-          <w:szCs w:val="24"/>
-        </w:rPr>
-        <w:t xml:space="preserve">Seleccionar la opción </w:t>
-      </w:r>
-      <w:r>
-        <w:rPr>
-          <w:rFonts w:ascii="Arial" w:hAnsi="Arial" w:cs="Arial"/>
-          <w:sz w:val="24"/>
-          <w:szCs w:val="24"/>
-        </w:rPr>
-        <w:t>CATÁLOGOS</w:t>
-      </w:r>
-      <w:r>
-        <w:rPr>
-          <w:rFonts w:ascii="Arial" w:hAnsi="Arial" w:cs="Arial"/>
-          <w:sz w:val="24"/>
-          <w:szCs w:val="24"/>
-        </w:rPr>
-        <w:t xml:space="preserve"> </w:t>
-      </w:r>
-      <w:r>
-        <w:rPr>
-          <w:rFonts w:ascii="Arial" w:hAnsi="Arial" w:cs="Arial"/>
-          <w:sz w:val="24"/>
-          <w:szCs w:val="24"/>
-        </w:rPr>
-        <w:t>la cual desplegará</w:t>
-      </w:r>
-      <w:r>
-        <w:rPr>
-          <w:rFonts w:ascii="Arial" w:hAnsi="Arial" w:cs="Arial"/>
-          <w:sz w:val="24"/>
-          <w:szCs w:val="24"/>
-        </w:rPr>
-        <w:t xml:space="preserve"> un submenú</w:t>
-      </w:r>
-      <w:r>
-        <w:rPr>
-          <w:rFonts w:ascii="Arial" w:hAnsi="Arial" w:cs="Arial"/>
-          <w:sz w:val="24"/>
-          <w:szCs w:val="24"/>
-        </w:rPr>
-        <w:t>.</w:t>
-      </w:r>
-    </w:p>
-    <w:p>
-      <w:pPr>
-        <w:rPr>
-          <w:rFonts w:ascii="Arial" w:hAnsi="Arial" w:cs="Arial"/>
-          <w:sz w:val="24"/>
-          <w:szCs w:val="24"/>
-        </w:rPr>
-      </w:pPr>
-    </w:p>
-    <w:p>
-      <w:pPr>
-        <w:rPr>
-          <w:rFonts w:ascii="Arial" w:hAnsi="Arial" w:cs="Arial"/>
-          <w:sz w:val="24"/>
-          <w:szCs w:val="24"/>
-        </w:rPr>
-      </w:pPr>
-      <w:r>
-        <w:rPr>
-          <w:rFonts w:ascii="Arial" w:hAnsi="Arial" w:cs="Arial"/>
-          <w:sz w:val="24"/>
-          <w:szCs w:val="24"/>
-        </w:rPr>
-        <w:t xml:space="preserve">1.2 </w:t>
-      </w:r>
-      <w:r>
-        <w:rPr>
-          <w:rFonts w:ascii="Arial" w:hAnsi="Arial" w:cs="Arial"/>
-          <w:sz w:val="24"/>
-          <w:szCs w:val="24"/>
-        </w:rPr>
-        <w:t>De las opciones del submenú elegiremos del submenú “</w:t>
-      </w:r>
-      <w:r>
-        <w:rPr>
-          <w:rFonts w:ascii="Arial" w:hAnsi="Arial" w:cs="Arial"/>
-          <w:sz w:val="24"/>
-          <w:szCs w:val="24"/>
-        </w:rPr>
-        <w:t>Avisos</w:t>
-      </w:r>
-      <w:r>
-        <w:rPr>
-          <w:rFonts w:ascii="Arial" w:hAnsi="Arial" w:cs="Arial"/>
-          <w:sz w:val="24"/>
-          <w:szCs w:val="24"/>
-        </w:rPr>
-        <w:t>”</w:t>
-      </w:r>
-      <w:r>
-        <w:rPr>
-          <w:rFonts w:ascii="Arial" w:hAnsi="Arial" w:cs="Arial"/>
-          <w:sz w:val="24"/>
-          <w:szCs w:val="24"/>
-        </w:rPr>
-        <w:t>.</w:t>
-      </w:r>
     </w:p>
     <w:p>
       <w:pPr>
@@ -3107,21 +2974,21 @@
           <w:noProof/>
           <w:sz w:val="24"/>
           <w:szCs w:val="24"/>
-          <w:lang w:val="en-US"/>
+          <w:lang w:val="es-MX" w:eastAsia="es-MX"/>
         </w:rPr>
         <mc:AlternateContent>
           <mc:Choice Requires="wps">
             <w:drawing>
-              <wp:anchor distT="0" distB="0" distL="114300" distR="114300" simplePos="0" relativeHeight="251915264" behindDoc="0" locked="0" layoutInCell="1" allowOverlap="1" wp14:anchorId="4D514FA5" wp14:editId="19364A42">
+              <wp:anchor distT="0" distB="0" distL="114300" distR="114300" simplePos="0" relativeHeight="251915264" behindDoc="0" locked="0" layoutInCell="1" allowOverlap="1" wp14:anchorId="4D514FA5" wp14:editId="4757795E">
                 <wp:simplePos x="0" y="0"/>
                 <wp:positionH relativeFrom="column">
-                  <wp:posOffset>1684207</wp:posOffset>
+                  <wp:posOffset>1710689</wp:posOffset>
                 </wp:positionH>
                 <wp:positionV relativeFrom="paragraph">
-                  <wp:posOffset>2150606</wp:posOffset>
+                  <wp:posOffset>2150110</wp:posOffset>
                 </wp:positionV>
-                <wp:extent cx="2003223" cy="496841"/>
-                <wp:effectExtent l="0" t="0" r="16510" b="17780"/>
+                <wp:extent cx="1974215" cy="496841"/>
+                <wp:effectExtent l="0" t="0" r="26035" b="17780"/>
                 <wp:wrapNone/>
                 <wp:docPr id="8" name="Rectángulo 8"/>
                 <wp:cNvGraphicFramePr/>
@@ -3132,13 +2999,13 @@
                       <wps:spPr>
                         <a:xfrm>
                           <a:off x="0" y="0"/>
-                          <a:ext cx="2003223" cy="496841"/>
+                          <a:ext cx="1974215" cy="496841"/>
                         </a:xfrm>
                         <a:prstGeom prst="rect">
                           <a:avLst/>
                         </a:prstGeom>
                         <a:noFill/>
-                        <a:ln>
+                        <a:ln w="19050">
                           <a:solidFill>
                             <a:srgbClr val="FF0000"/>
                           </a:solidFill>
@@ -3169,12 +3036,15 @@
                     </wps:wsp>
                   </a:graphicData>
                 </a:graphic>
+                <wp14:sizeRelH relativeFrom="margin">
+                  <wp14:pctWidth>0</wp14:pctWidth>
+                </wp14:sizeRelH>
               </wp:anchor>
             </w:drawing>
           </mc:Choice>
           <mc:Fallback>
             <w:pict>
-              <v:rect w14:anchorId="353C6216" id="Rectángulo 8" o:spid="_x0000_s1026" style="position:absolute;margin-left:132.6pt;margin-top:169.35pt;width:157.75pt;height:39.1pt;z-index:251915264;visibility:visible;mso-wrap-style:square;mso-wrap-distance-left:9pt;mso-wrap-distance-top:0;mso-wrap-distance-right:9pt;mso-wrap-distance-bottom:0;mso-position-horizontal:absolute;mso-position-horizontal-relative:text;mso-position-vertical:absolute;mso-position-vertical-relative:text;v-text-anchor:middle" o:gfxdata="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" filled="f" strokecolor="red" strokeweight="1pt"/>
+              <v:rect w14:anchorId="0CB6F2BD" id="Rectángulo 8" o:spid="_x0000_s1026" style="position:absolute;margin-left:134.7pt;margin-top:169.3pt;width:155.45pt;height:39.1pt;z-index:251915264;visibility:visible;mso-wrap-style:square;mso-width-percent:0;mso-wrap-distance-left:9pt;mso-wrap-distance-top:0;mso-wrap-distance-right:9pt;mso-wrap-distance-bottom:0;mso-position-horizontal:absolute;mso-position-horizontal-relative:text;mso-position-vertical:absolute;mso-position-vertical-relative:text;mso-width-percent:0;mso-width-relative:margin;v-text-anchor:middle" o:gfxdata="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" filled="f" strokecolor="red" strokeweight="1.5pt"/>
             </w:pict>
           </mc:Fallback>
         </mc:AlternateContent>
@@ -3186,7 +3056,7 @@
           <w:noProof/>
           <w:sz w:val="24"/>
           <w:szCs w:val="24"/>
-          <w:lang w:val="en-US"/>
+          <w:lang w:val="es-MX" w:eastAsia="es-MX"/>
         </w:rPr>
         <w:drawing>
           <wp:inline distT="0" distB="0" distL="0" distR="0" wp14:anchorId="13DB0BFC" wp14:editId="74BA7CB7">
@@ -3237,6 +3107,94 @@
     </w:p>
     <w:p>
       <w:pPr>
+        <w:jc w:val="center"/>
+        <w:rPr>
+          <w:rFonts w:ascii="Arial" w:hAnsi="Arial" w:cs="Arial"/>
+          <w:b/>
+          <w:sz w:val="24"/>
+          <w:szCs w:val="24"/>
+        </w:rPr>
+      </w:pPr>
+    </w:p>
+    <w:p>
+      <w:pPr>
+        <w:jc w:val="center"/>
+        <w:rPr>
+          <w:rFonts w:ascii="Arial" w:hAnsi="Arial" w:cs="Arial"/>
+          <w:b/>
+          <w:sz w:val="24"/>
+          <w:szCs w:val="24"/>
+        </w:rPr>
+      </w:pPr>
+    </w:p>
+    <w:p>
+      <w:pPr>
+        <w:jc w:val="center"/>
+        <w:rPr>
+          <w:rFonts w:ascii="Arial" w:hAnsi="Arial" w:cs="Arial"/>
+          <w:b/>
+          <w:sz w:val="24"/>
+          <w:szCs w:val="24"/>
+        </w:rPr>
+      </w:pPr>
+    </w:p>
+    <w:p>
+      <w:pPr>
+        <w:jc w:val="center"/>
+        <w:rPr>
+          <w:rFonts w:ascii="Arial" w:hAnsi="Arial" w:cs="Arial"/>
+          <w:b/>
+          <w:sz w:val="24"/>
+          <w:szCs w:val="24"/>
+        </w:rPr>
+      </w:pPr>
+    </w:p>
+    <w:p>
+      <w:pPr>
+        <w:jc w:val="center"/>
+        <w:rPr>
+          <w:rFonts w:ascii="Arial" w:hAnsi="Arial" w:cs="Arial"/>
+          <w:b/>
+          <w:sz w:val="24"/>
+          <w:szCs w:val="24"/>
+        </w:rPr>
+      </w:pPr>
+    </w:p>
+    <w:p>
+      <w:pPr>
+        <w:jc w:val="center"/>
+        <w:rPr>
+          <w:rFonts w:ascii="Arial" w:hAnsi="Arial" w:cs="Arial"/>
+          <w:b/>
+          <w:sz w:val="24"/>
+          <w:szCs w:val="24"/>
+        </w:rPr>
+      </w:pPr>
+    </w:p>
+    <w:p>
+      <w:pPr>
+        <w:jc w:val="center"/>
+        <w:rPr>
+          <w:rFonts w:ascii="Arial" w:hAnsi="Arial" w:cs="Arial"/>
+          <w:b/>
+          <w:sz w:val="24"/>
+          <w:szCs w:val="24"/>
+        </w:rPr>
+      </w:pPr>
+    </w:p>
+    <w:p>
+      <w:pPr>
+        <w:jc w:val="center"/>
+        <w:rPr>
+          <w:rFonts w:ascii="Arial" w:hAnsi="Arial" w:cs="Arial"/>
+          <w:b/>
+          <w:sz w:val="24"/>
+          <w:szCs w:val="24"/>
+        </w:rPr>
+      </w:pPr>
+    </w:p>
+    <w:p>
+      <w:pPr>
         <w:jc w:val="both"/>
         <w:rPr>
           <w:rFonts w:ascii="Arial" w:hAnsi="Arial" w:cs="Arial"/>
@@ -3250,15 +3208,8 @@
           <w:sz w:val="24"/>
           <w:szCs w:val="24"/>
         </w:rPr>
-        <w:t>1.3</w:t>
-      </w:r>
-      <w:r>
-        <w:rPr>
-          <w:rFonts w:ascii="Arial" w:hAnsi="Arial" w:cs="Arial"/>
-          <w:sz w:val="24"/>
-          <w:szCs w:val="24"/>
-        </w:rPr>
-        <w:t xml:space="preserve"> </w:t>
+        <w:lastRenderedPageBreak/>
+        <w:t xml:space="preserve">1.3 </w:t>
       </w:r>
       <w:r>
         <w:rPr>
@@ -3303,6 +3254,7 @@
     </w:p>
     <w:p>
       <w:pPr>
+        <w:ind w:left="-284"/>
         <w:jc w:val="both"/>
         <w:rPr>
           <w:rFonts w:ascii="Arial" w:hAnsi="Arial" w:cs="Arial"/>
@@ -3313,12 +3265,12 @@
       <w:r>
         <w:rPr>
           <w:noProof/>
-          <w:lang w:val="en-US"/>
+          <w:lang w:val="es-MX" w:eastAsia="es-MX"/>
         </w:rPr>
         <w:drawing>
-          <wp:inline distT="0" distB="0" distL="0" distR="0" wp14:anchorId="70B7FD8E" wp14:editId="6426A512">
+          <wp:inline distT="0" distB="0" distL="0" distR="0" wp14:anchorId="70B7FD8E" wp14:editId="04EA1AB3">
             <wp:extent cx="5612130" cy="1091178"/>
-            <wp:effectExtent l="0" t="0" r="7620" b="0"/>
+            <wp:effectExtent l="152400" t="171450" r="350520" b="356870"/>
             <wp:docPr id="1" name="Imagen 1"/>
             <wp:cNvGraphicFramePr>
               <a:graphicFrameLocks xmlns:a="http://schemas.openxmlformats.org/drawingml/2006/main" noChangeAspect="1"/>
@@ -3346,6 +3298,13 @@
                     <a:ln>
                       <a:noFill/>
                     </a:ln>
+                    <a:effectLst>
+                      <a:outerShdw blurRad="292100" dist="139700" dir="2700000" algn="tl" rotWithShape="0">
+                        <a:srgbClr val="333333">
+                          <a:alpha val="65000"/>
+                        </a:srgbClr>
+                      </a:outerShdw>
+                    </a:effectLst>
                     <a:extLst>
                       <a:ext uri="{53640926-AAD7-44D8-BBD7-CCE9431645EC}">
                         <a14:shadowObscured xmlns:a14="http://schemas.microsoft.com/office/drawing/2010/main"/>
@@ -3363,66 +3322,41 @@
       <w:pPr>
         <w:rPr>
           <w:rFonts w:ascii="Arial" w:hAnsi="Arial" w:cs="Arial"/>
-          <w:b/>
-          <w:sz w:val="24"/>
-          <w:szCs w:val="24"/>
-        </w:rPr>
-      </w:pPr>
-    </w:p>
-    <w:p>
-      <w:pPr>
-        <w:rPr>
-          <w:rFonts w:ascii="Arial" w:hAnsi="Arial" w:cs="Arial"/>
-          <w:b/>
-          <w:sz w:val="24"/>
-          <w:szCs w:val="24"/>
-        </w:rPr>
-      </w:pPr>
-    </w:p>
-    <w:p>
-      <w:pPr>
-        <w:rPr>
-          <w:rFonts w:ascii="Arial" w:hAnsi="Arial" w:cs="Arial"/>
-          <w:b/>
-          <w:sz w:val="24"/>
-          <w:szCs w:val="24"/>
-        </w:rPr>
-      </w:pPr>
-    </w:p>
-    <w:p>
-      <w:pPr>
-        <w:rPr>
-          <w:rFonts w:ascii="Arial" w:hAnsi="Arial" w:cs="Arial"/>
-          <w:b/>
-          <w:sz w:val="24"/>
-          <w:szCs w:val="24"/>
-        </w:rPr>
-      </w:pPr>
-      <w:r>
-        <w:rPr>
-          <w:rFonts w:ascii="Arial" w:hAnsi="Arial" w:cs="Arial"/>
-          <w:b/>
-          <w:sz w:val="24"/>
-          <w:szCs w:val="24"/>
-        </w:rPr>
-        <w:lastRenderedPageBreak/>
+          <w:sz w:val="24"/>
+          <w:szCs w:val="24"/>
+        </w:rPr>
+      </w:pPr>
+      <w:r>
+        <w:rPr>
+          <w:rFonts w:ascii="Arial" w:hAnsi="Arial" w:cs="Arial"/>
+          <w:sz w:val="24"/>
+          <w:szCs w:val="24"/>
+        </w:rPr>
         <w:t>Contenido de la tabla</w:t>
+      </w:r>
+      <w:r>
+        <w:rPr>
+          <w:rFonts w:ascii="Arial" w:hAnsi="Arial" w:cs="Arial"/>
+          <w:sz w:val="24"/>
+          <w:szCs w:val="24"/>
+        </w:rPr>
+        <w:t>.</w:t>
       </w:r>
     </w:p>
     <w:tbl>
       <w:tblPr>
         <w:tblStyle w:val="Tablaconcuadrcula"/>
-        <w:tblW w:w="8926" w:type="dxa"/>
+        <w:tblW w:w="8784" w:type="dxa"/>
         <w:tblLook w:val="04A0" w:firstRow="1" w:lastRow="0" w:firstColumn="1" w:lastColumn="0" w:noHBand="0" w:noVBand="1"/>
       </w:tblPr>
       <w:tblGrid>
-        <w:gridCol w:w="4414"/>
-        <w:gridCol w:w="4512"/>
+        <w:gridCol w:w="2405"/>
+        <w:gridCol w:w="6379"/>
       </w:tblGrid>
       <w:tr>
         <w:tc>
           <w:tcPr>
-            <w:tcW w:w="4414" w:type="dxa"/>
+            <w:tcW w:w="2405" w:type="dxa"/>
             <w:shd w:val="clear" w:color="auto" w:fill="002060"/>
           </w:tcPr>
           <w:p>
@@ -3450,7 +3384,7 @@
         </w:tc>
         <w:tc>
           <w:tcPr>
-            <w:tcW w:w="4512" w:type="dxa"/>
+            <w:tcW w:w="6379" w:type="dxa"/>
             <w:shd w:val="clear" w:color="auto" w:fill="002060"/>
           </w:tcPr>
           <w:p>
@@ -3480,7 +3414,7 @@
       <w:tr>
         <w:tc>
           <w:tcPr>
-            <w:tcW w:w="4414" w:type="dxa"/>
+            <w:tcW w:w="2405" w:type="dxa"/>
           </w:tcPr>
           <w:p>
             <w:pPr>
@@ -3490,14 +3424,12 @@
               <w:spacing w:line="276" w:lineRule="auto"/>
               <w:rPr>
                 <w:rFonts w:ascii="Arial" w:hAnsi="Arial" w:cs="Arial"/>
-                <w:b/>
                 <w:sz w:val="24"/>
               </w:rPr>
             </w:pPr>
             <w:r>
               <w:rPr>
                 <w:rFonts w:ascii="Arial" w:hAnsi="Arial" w:cs="Arial"/>
-                <w:b/>
                 <w:noProof/>
                 <w:sz w:val="24"/>
                 <w:lang w:val="es-MX" w:eastAsia="es-MX"/>
@@ -3508,7 +3440,7 @@
         </w:tc>
         <w:tc>
           <w:tcPr>
-            <w:tcW w:w="4512" w:type="dxa"/>
+            <w:tcW w:w="6379" w:type="dxa"/>
           </w:tcPr>
           <w:p>
             <w:pPr>
@@ -3532,7 +3464,7 @@
       <w:tr>
         <w:tc>
           <w:tcPr>
-            <w:tcW w:w="4414" w:type="dxa"/>
+            <w:tcW w:w="2405" w:type="dxa"/>
           </w:tcPr>
           <w:p>
             <w:pPr>
@@ -3542,14 +3474,12 @@
               <w:spacing w:line="276" w:lineRule="auto"/>
               <w:rPr>
                 <w:rFonts w:ascii="Arial" w:hAnsi="Arial" w:cs="Arial"/>
-                <w:b/>
                 <w:sz w:val="24"/>
               </w:rPr>
             </w:pPr>
             <w:r>
               <w:rPr>
                 <w:rFonts w:ascii="Arial" w:hAnsi="Arial" w:cs="Arial"/>
-                <w:b/>
                 <w:noProof/>
                 <w:sz w:val="24"/>
                 <w:lang w:val="es-MX" w:eastAsia="es-MX"/>
@@ -3560,7 +3490,7 @@
         </w:tc>
         <w:tc>
           <w:tcPr>
-            <w:tcW w:w="4512" w:type="dxa"/>
+            <w:tcW w:w="6379" w:type="dxa"/>
           </w:tcPr>
           <w:p>
             <w:pPr>
@@ -3584,7 +3514,7 @@
       <w:tr>
         <w:tc>
           <w:tcPr>
-            <w:tcW w:w="4414" w:type="dxa"/>
+            <w:tcW w:w="2405" w:type="dxa"/>
           </w:tcPr>
           <w:p>
             <w:pPr>
@@ -3594,7 +3524,6 @@
               <w:spacing w:line="276" w:lineRule="auto"/>
               <w:rPr>
                 <w:rFonts w:ascii="Arial" w:hAnsi="Arial" w:cs="Arial"/>
-                <w:b/>
                 <w:noProof/>
                 <w:sz w:val="24"/>
                 <w:lang w:val="es-MX" w:eastAsia="es-MX"/>
@@ -3603,7 +3532,6 @@
             <w:r>
               <w:rPr>
                 <w:rFonts w:ascii="Arial" w:hAnsi="Arial" w:cs="Arial"/>
-                <w:b/>
                 <w:noProof/>
                 <w:sz w:val="24"/>
                 <w:lang w:val="es-MX" w:eastAsia="es-MX"/>
@@ -3614,7 +3542,7 @@
         </w:tc>
         <w:tc>
           <w:tcPr>
-            <w:tcW w:w="4512" w:type="dxa"/>
+            <w:tcW w:w="6379" w:type="dxa"/>
           </w:tcPr>
           <w:p>
             <w:pPr>
@@ -3638,7 +3566,7 @@
       <w:tr>
         <w:tc>
           <w:tcPr>
-            <w:tcW w:w="4414" w:type="dxa"/>
+            <w:tcW w:w="2405" w:type="dxa"/>
           </w:tcPr>
           <w:p>
             <w:pPr>
@@ -3648,7 +3576,6 @@
               <w:spacing w:line="276" w:lineRule="auto"/>
               <w:rPr>
                 <w:rFonts w:ascii="Arial" w:hAnsi="Arial" w:cs="Arial"/>
-                <w:b/>
                 <w:noProof/>
                 <w:sz w:val="24"/>
                 <w:lang w:val="es-MX" w:eastAsia="es-MX"/>
@@ -3657,7 +3584,6 @@
             <w:r>
               <w:rPr>
                 <w:rFonts w:ascii="Arial" w:hAnsi="Arial" w:cs="Arial"/>
-                <w:b/>
                 <w:noProof/>
                 <w:sz w:val="24"/>
                 <w:lang w:val="es-MX" w:eastAsia="es-MX"/>
@@ -3668,7 +3594,7 @@
         </w:tc>
         <w:tc>
           <w:tcPr>
-            <w:tcW w:w="4512" w:type="dxa"/>
+            <w:tcW w:w="6379" w:type="dxa"/>
           </w:tcPr>
           <w:p>
             <w:pPr>
@@ -3692,7 +3618,7 @@
       <w:tr>
         <w:tc>
           <w:tcPr>
-            <w:tcW w:w="4414" w:type="dxa"/>
+            <w:tcW w:w="2405" w:type="dxa"/>
           </w:tcPr>
           <w:p>
             <w:pPr>
@@ -3702,7 +3628,6 @@
               <w:spacing w:line="276" w:lineRule="auto"/>
               <w:rPr>
                 <w:rFonts w:ascii="Arial" w:hAnsi="Arial" w:cs="Arial"/>
-                <w:b/>
                 <w:noProof/>
                 <w:sz w:val="24"/>
                 <w:lang w:val="es-MX" w:eastAsia="es-MX"/>
@@ -3711,7 +3636,6 @@
             <w:r>
               <w:rPr>
                 <w:rFonts w:ascii="Arial" w:hAnsi="Arial" w:cs="Arial"/>
-                <w:b/>
                 <w:noProof/>
                 <w:sz w:val="24"/>
                 <w:lang w:val="es-MX" w:eastAsia="es-MX"/>
@@ -3722,7 +3646,7 @@
         </w:tc>
         <w:tc>
           <w:tcPr>
-            <w:tcW w:w="4512" w:type="dxa"/>
+            <w:tcW w:w="6379" w:type="dxa"/>
           </w:tcPr>
           <w:p>
             <w:pPr>
@@ -3746,7 +3670,7 @@
       <w:tr>
         <w:tc>
           <w:tcPr>
-            <w:tcW w:w="4414" w:type="dxa"/>
+            <w:tcW w:w="2405" w:type="dxa"/>
           </w:tcPr>
           <w:p>
             <w:pPr>
@@ -3756,7 +3680,6 @@
               <w:spacing w:line="276" w:lineRule="auto"/>
               <w:rPr>
                 <w:rFonts w:ascii="Arial" w:hAnsi="Arial" w:cs="Arial"/>
-                <w:b/>
                 <w:noProof/>
                 <w:sz w:val="24"/>
                 <w:lang w:val="es-MX" w:eastAsia="es-MX"/>
@@ -3765,7 +3688,6 @@
             <w:r>
               <w:rPr>
                 <w:rFonts w:ascii="Arial" w:hAnsi="Arial" w:cs="Arial"/>
-                <w:b/>
                 <w:noProof/>
                 <w:sz w:val="24"/>
                 <w:lang w:val="es-MX" w:eastAsia="es-MX"/>
@@ -3776,7 +3698,7 @@
         </w:tc>
         <w:tc>
           <w:tcPr>
-            <w:tcW w:w="4512" w:type="dxa"/>
+            <w:tcW w:w="6379" w:type="dxa"/>
           </w:tcPr>
           <w:p>
             <w:pPr>
@@ -3852,6 +3774,7 @@
     </w:p>
     <w:p>
       <w:pPr>
+        <w:ind w:left="-284"/>
         <w:rPr>
           <w:rFonts w:ascii="Arial" w:hAnsi="Arial" w:cs="Arial"/>
           <w:b/>
@@ -3862,21 +3785,21 @@
       <w:r>
         <w:rPr>
           <w:noProof/>
-          <w:lang w:val="en-US"/>
+          <w:lang w:val="es-MX" w:eastAsia="es-MX"/>
         </w:rPr>
         <mc:AlternateContent>
           <mc:Choice Requires="wps">
             <w:drawing>
-              <wp:anchor distT="0" distB="0" distL="114300" distR="114300" simplePos="0" relativeHeight="251916288" behindDoc="0" locked="0" layoutInCell="1" allowOverlap="1" wp14:anchorId="53964DB6" wp14:editId="678CF384">
+              <wp:anchor distT="0" distB="0" distL="114300" distR="114300" simplePos="0" relativeHeight="251916288" behindDoc="0" locked="0" layoutInCell="1" allowOverlap="1" wp14:anchorId="53964DB6" wp14:editId="6C23C8C3">
                 <wp:simplePos x="0" y="0"/>
-                <wp:positionH relativeFrom="column">
-                  <wp:posOffset>520</wp:posOffset>
+                <wp:positionH relativeFrom="margin">
+                  <wp:align>left</wp:align>
                 </wp:positionH>
                 <wp:positionV relativeFrom="paragraph">
-                  <wp:posOffset>281676</wp:posOffset>
+                  <wp:posOffset>438785</wp:posOffset>
                 </wp:positionV>
-                <wp:extent cx="231568" cy="166255"/>
-                <wp:effectExtent l="0" t="0" r="16510" b="24765"/>
+                <wp:extent cx="142875" cy="152400"/>
+                <wp:effectExtent l="0" t="0" r="28575" b="19050"/>
                 <wp:wrapNone/>
                 <wp:docPr id="10" name="Rectángulo 10"/>
                 <wp:cNvGraphicFramePr/>
@@ -3887,13 +3810,312 @@
                       <wps:spPr>
                         <a:xfrm>
                           <a:off x="0" y="0"/>
-                          <a:ext cx="231568" cy="166255"/>
+                          <a:ext cx="142875" cy="152400"/>
                         </a:xfrm>
                         <a:prstGeom prst="rect">
                           <a:avLst/>
                         </a:prstGeom>
                         <a:noFill/>
-                        <a:ln>
+                        <a:ln w="19050">
+                          <a:solidFill>
+                            <a:srgbClr val="FF0000"/>
+                          </a:solidFill>
+                        </a:ln>
+                      </wps:spPr>
+                      <wps:style>
+                        <a:lnRef idx="2">
+                          <a:schemeClr val="accent1">
+                            <a:shade val="50000"/>
+                          </a:schemeClr>
+                        </a:lnRef>
+                        <a:fillRef idx="1">
+                          <a:schemeClr val="accent1"/>
+                        </a:fillRef>
+                        <a:effectRef idx="0">
+                          <a:schemeClr val="accent1"/>
+                        </a:effectRef>
+                        <a:fontRef idx="minor">
+                          <a:schemeClr val="lt1"/>
+                        </a:fontRef>
+                      </wps:style>
+                      <wps:bodyPr rot="0" spcFirstLastPara="0" vertOverflow="overflow" horzOverflow="overflow" vert="horz" wrap="square" lIns="91440" tIns="45720" rIns="91440" bIns="45720" numCol="1" spcCol="0" rtlCol="0" fromWordArt="0" anchor="ctr" anchorCtr="0" forceAA="0" compatLnSpc="1">
+                        <a:prstTxWarp prst="textNoShape">
+                          <a:avLst/>
+                        </a:prstTxWarp>
+                        <a:noAutofit/>
+                      </wps:bodyPr>
+                    </wps:wsp>
+                  </a:graphicData>
+                </a:graphic>
+                <wp14:sizeRelH relativeFrom="margin">
+                  <wp14:pctWidth>0</wp14:pctWidth>
+                </wp14:sizeRelH>
+                <wp14:sizeRelV relativeFrom="margin">
+                  <wp14:pctHeight>0</wp14:pctHeight>
+                </wp14:sizeRelV>
+              </wp:anchor>
+            </w:drawing>
+          </mc:Choice>
+          <mc:Fallback>
+            <w:pict>
+              <v:rect w14:anchorId="0211BB0B" id="Rectángulo 10" o:spid="_x0000_s1026" style="position:absolute;margin-left:0;margin-top:34.55pt;width:11.25pt;height:12pt;z-index:251916288;visibility:visible;mso-wrap-style:square;mso-width-percent:0;mso-height-percent:0;mso-wrap-distance-left:9pt;mso-wrap-distance-top:0;mso-wrap-distance-right:9pt;mso-wrap-distance-bottom:0;mso-position-horizontal:left;mso-position-horizontal-relative:margin;mso-position-vertical:absolute;mso-position-vertical-relative:text;mso-width-percent:0;mso-height-percent:0;mso-width-relative:margin;mso-height-relative:margin;v-text-anchor:middle" o:gfxdata="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" filled="f" strokecolor="red" strokeweight="1.5pt">
+                <w10:wrap anchorx="margin"/>
+              </v:rect>
+            </w:pict>
+          </mc:Fallback>
+        </mc:AlternateContent>
+      </w:r>
+      <w:r>
+        <w:rPr>
+          <w:noProof/>
+          <w:lang w:val="es-MX" w:eastAsia="es-MX"/>
+        </w:rPr>
+        <w:drawing>
+          <wp:inline distT="0" distB="0" distL="0" distR="0" wp14:anchorId="663616B4" wp14:editId="066AFFB4">
+            <wp:extent cx="5612130" cy="1090930"/>
+            <wp:effectExtent l="152400" t="171450" r="350520" b="356870"/>
+            <wp:docPr id="9" name="Imagen 9"/>
+            <wp:cNvGraphicFramePr>
+              <a:graphicFrameLocks xmlns:a="http://schemas.openxmlformats.org/drawingml/2006/main" noChangeAspect="1"/>
+            </wp:cNvGraphicFramePr>
+            <a:graphic xmlns:a="http://schemas.openxmlformats.org/drawingml/2006/main">
+              <a:graphicData uri="http://schemas.openxmlformats.org/drawingml/2006/picture">
+                <pic:pic xmlns:pic="http://schemas.openxmlformats.org/drawingml/2006/picture">
+                  <pic:nvPicPr>
+                    <pic:cNvPr id="1" name=""/>
+                    <pic:cNvPicPr/>
+                  </pic:nvPicPr>
+                  <pic:blipFill rotWithShape="1">
+                    <a:blip r:embed="rId11"/>
+                    <a:srcRect t="8009"/>
+                    <a:stretch/>
+                  </pic:blipFill>
+                  <pic:spPr bwMode="auto">
+                    <a:xfrm>
+                      <a:off x="0" y="0"/>
+                      <a:ext cx="5612130" cy="1090930"/>
+                    </a:xfrm>
+                    <a:prstGeom prst="rect">
+                      <a:avLst/>
+                    </a:prstGeom>
+                    <a:ln>
+                      <a:noFill/>
+                    </a:ln>
+                    <a:effectLst>
+                      <a:outerShdw blurRad="292100" dist="139700" dir="2700000" algn="tl" rotWithShape="0">
+                        <a:srgbClr val="333333">
+                          <a:alpha val="65000"/>
+                        </a:srgbClr>
+                      </a:outerShdw>
+                    </a:effectLst>
+                    <a:extLst>
+                      <a:ext uri="{53640926-AAD7-44D8-BBD7-CCE9431645EC}">
+                        <a14:shadowObscured xmlns:a14="http://schemas.microsoft.com/office/drawing/2010/main"/>
+                      </a:ext>
+                    </a:extLst>
+                  </pic:spPr>
+                </pic:pic>
+              </a:graphicData>
+            </a:graphic>
+          </wp:inline>
+        </w:drawing>
+      </w:r>
+    </w:p>
+    <w:p>
+      <w:pPr>
+        <w:rPr>
+          <w:rFonts w:ascii="Arial" w:hAnsi="Arial" w:cs="Arial"/>
+          <w:sz w:val="24"/>
+          <w:szCs w:val="24"/>
+        </w:rPr>
+      </w:pPr>
+      <w:r>
+        <w:rPr>
+          <w:rFonts w:ascii="Arial" w:hAnsi="Arial" w:cs="Arial"/>
+          <w:sz w:val="24"/>
+          <w:szCs w:val="24"/>
+        </w:rPr>
+        <w:t xml:space="preserve">1.4.1 </w:t>
+      </w:r>
+      <w:r>
+        <w:rPr>
+          <w:rFonts w:ascii="Arial" w:hAnsi="Arial" w:cs="Arial"/>
+          <w:sz w:val="24"/>
+          <w:szCs w:val="24"/>
+        </w:rPr>
+        <w:t xml:space="preserve">Llenar el formulario y al final </w:t>
+      </w:r>
+      <w:r>
+        <w:rPr>
+          <w:rFonts w:ascii="Arial" w:hAnsi="Arial" w:cs="Arial"/>
+          <w:sz w:val="24"/>
+          <w:szCs w:val="24"/>
+        </w:rPr>
+        <w:t>seleccionar</w:t>
+      </w:r>
+      <w:r>
+        <w:rPr>
+          <w:rFonts w:ascii="Arial" w:hAnsi="Arial" w:cs="Arial"/>
+          <w:sz w:val="24"/>
+          <w:szCs w:val="24"/>
+        </w:rPr>
+        <w:t xml:space="preserve"> “Guardar”</w:t>
+      </w:r>
+      <w:r>
+        <w:rPr>
+          <w:rFonts w:ascii="Arial" w:hAnsi="Arial" w:cs="Arial"/>
+          <w:sz w:val="24"/>
+          <w:szCs w:val="24"/>
+        </w:rPr>
+        <w:t>.</w:t>
+      </w:r>
+    </w:p>
+    <w:p>
+      <w:pPr>
+        <w:rPr>
+          <w:rFonts w:ascii="Arial" w:hAnsi="Arial" w:cs="Arial"/>
+          <w:b/>
+          <w:sz w:val="24"/>
+          <w:szCs w:val="24"/>
+        </w:rPr>
+      </w:pPr>
+    </w:p>
+    <w:p>
+      <w:pPr>
+        <w:rPr>
+          <w:rFonts w:ascii="Arial" w:hAnsi="Arial" w:cs="Arial"/>
+          <w:b/>
+          <w:sz w:val="24"/>
+          <w:szCs w:val="24"/>
+        </w:rPr>
+      </w:pPr>
+    </w:p>
+    <w:p>
+      <w:pPr>
+        <w:rPr>
+          <w:rFonts w:ascii="Arial" w:hAnsi="Arial" w:cs="Arial"/>
+          <w:b/>
+          <w:sz w:val="24"/>
+          <w:szCs w:val="24"/>
+        </w:rPr>
+      </w:pPr>
+    </w:p>
+    <w:p>
+      <w:pPr>
+        <w:rPr>
+          <w:rFonts w:ascii="Arial" w:hAnsi="Arial" w:cs="Arial"/>
+          <w:b/>
+          <w:sz w:val="24"/>
+          <w:szCs w:val="24"/>
+        </w:rPr>
+      </w:pPr>
+    </w:p>
+    <w:p>
+      <w:pPr>
+        <w:rPr>
+          <w:rFonts w:ascii="Arial" w:hAnsi="Arial" w:cs="Arial"/>
+          <w:b/>
+          <w:sz w:val="24"/>
+          <w:szCs w:val="24"/>
+        </w:rPr>
+      </w:pPr>
+    </w:p>
+    <w:p>
+      <w:pPr>
+        <w:jc w:val="both"/>
+        <w:rPr>
+          <w:rFonts w:ascii="Arial" w:hAnsi="Arial" w:cs="Arial"/>
+          <w:sz w:val="24"/>
+          <w:szCs w:val="24"/>
+        </w:rPr>
+      </w:pPr>
+      <w:r>
+        <w:rPr>
+          <w:rFonts w:ascii="Arial" w:hAnsi="Arial" w:cs="Arial"/>
+          <w:sz w:val="24"/>
+          <w:szCs w:val="24"/>
+        </w:rPr>
+        <w:lastRenderedPageBreak/>
+        <w:t xml:space="preserve">1.5 El registro se podrá modificar, </w:t>
+      </w:r>
+      <w:r>
+        <w:rPr>
+          <w:rFonts w:ascii="Arial" w:hAnsi="Arial" w:cs="Arial"/>
+          <w:sz w:val="24"/>
+          <w:szCs w:val="24"/>
+        </w:rPr>
+        <w:t>utilizando el botón “Editar</w:t>
+      </w:r>
+      <w:r>
+        <w:rPr>
+          <w:rFonts w:ascii="Arial" w:hAnsi="Arial" w:cs="Arial"/>
+          <w:sz w:val="24"/>
+          <w:szCs w:val="24"/>
+        </w:rPr>
+        <w:t xml:space="preserve"> Registro</w:t>
+      </w:r>
+      <w:r>
+        <w:rPr>
+          <w:rFonts w:ascii="Arial" w:hAnsi="Arial" w:cs="Arial"/>
+          <w:sz w:val="24"/>
+          <w:szCs w:val="24"/>
+        </w:rPr>
+        <w:t>”</w:t>
+      </w:r>
+      <w:r>
+        <w:rPr>
+          <w:rFonts w:ascii="Arial" w:hAnsi="Arial" w:cs="Arial"/>
+          <w:sz w:val="24"/>
+          <w:szCs w:val="24"/>
+        </w:rPr>
+        <w:t>, de la columna de Acciones.</w:t>
+      </w:r>
+    </w:p>
+    <w:p>
+      <w:pPr>
+        <w:ind w:left="-284"/>
+        <w:rPr>
+          <w:rFonts w:ascii="Arial" w:hAnsi="Arial" w:cs="Arial"/>
+          <w:b/>
+          <w:sz w:val="24"/>
+          <w:szCs w:val="24"/>
+        </w:rPr>
+      </w:pPr>
+      <w:r>
+        <w:rPr>
+          <w:noProof/>
+          <w:lang w:val="es-MX" w:eastAsia="es-MX"/>
+        </w:rPr>
+        <mc:AlternateContent>
+          <mc:Choice Requires="wps">
+            <w:drawing>
+              <wp:anchor distT="0" distB="0" distL="114300" distR="114300" simplePos="0" relativeHeight="251917312" behindDoc="0" locked="0" layoutInCell="1" allowOverlap="1" wp14:anchorId="54646BCB" wp14:editId="00520C04">
+                <wp:simplePos x="0" y="0"/>
+                <wp:positionH relativeFrom="column">
+                  <wp:posOffset>24130</wp:posOffset>
+                </wp:positionH>
+                <wp:positionV relativeFrom="paragraph">
+                  <wp:posOffset>802640</wp:posOffset>
+                </wp:positionV>
+                <wp:extent cx="130629" cy="142504"/>
+                <wp:effectExtent l="0" t="0" r="22225" b="10160"/>
+                <wp:wrapNone/>
+                <wp:docPr id="14" name="Rectángulo 14"/>
+                <wp:cNvGraphicFramePr/>
+                <a:graphic xmlns:a="http://schemas.openxmlformats.org/drawingml/2006/main">
+                  <a:graphicData uri="http://schemas.microsoft.com/office/word/2010/wordprocessingShape">
+                    <wps:wsp>
+                      <wps:cNvSpPr/>
+                      <wps:spPr>
+                        <a:xfrm>
+                          <a:off x="0" y="0"/>
+                          <a:ext cx="130629" cy="142504"/>
+                        </a:xfrm>
+                        <a:prstGeom prst="rect">
+                          <a:avLst/>
+                        </a:prstGeom>
+                        <a:noFill/>
+                        <a:ln w="19050">
                           <a:solidFill>
                             <a:srgbClr val="FF0000"/>
                           </a:solidFill>
@@ -3929,7 +4151,7 @@
           </mc:Choice>
           <mc:Fallback>
             <w:pict>
-              <v:rect w14:anchorId="02374AE1" id="Rectángulo 10" o:spid="_x0000_s1026" style="position:absolute;margin-left:.05pt;margin-top:22.2pt;width:18.25pt;height:13.1pt;z-index:251916288;visibility:visible;mso-wrap-style:square;mso-wrap-distance-left:9pt;mso-wrap-distance-top:0;mso-wrap-distance-right:9pt;mso-wrap-distance-bottom:0;mso-position-horizontal:absolute;mso-position-horizontal-relative:text;mso-position-vertical:absolute;mso-position-vertical-relative:text;v-text-anchor:middle" o:gfxdata="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" filled="f" strokecolor="red" strokeweight="1pt"/>
+              <v:rect w14:anchorId="2AB600C9" id="Rectángulo 14" o:spid="_x0000_s1026" style="position:absolute;margin-left:1.9pt;margin-top:63.2pt;width:10.3pt;height:11.2pt;z-index:251917312;visibility:visible;mso-wrap-style:square;mso-wrap-distance-left:9pt;mso-wrap-distance-top:0;mso-wrap-distance-right:9pt;mso-wrap-distance-bottom:0;mso-position-horizontal:absolute;mso-position-horizontal-relative:text;mso-position-vertical:absolute;mso-position-vertical-relative:text;v-text-anchor:middle" o:gfxdata="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" filled="f" strokecolor="red" strokeweight="1.5pt"/>
             </w:pict>
           </mc:Fallback>
         </mc:AlternateContent>
@@ -3937,13 +4159,13 @@
       <w:r>
         <w:rPr>
           <w:noProof/>
-          <w:lang w:val="en-US"/>
+          <w:lang w:val="es-MX" w:eastAsia="es-MX"/>
         </w:rPr>
         <w:drawing>
-          <wp:inline distT="0" distB="0" distL="0" distR="0" wp14:anchorId="663616B4" wp14:editId="77B20BE4">
+          <wp:inline distT="0" distB="0" distL="0" distR="0" wp14:anchorId="2730B7E6" wp14:editId="36EC3C8A">
             <wp:extent cx="5612130" cy="1090930"/>
-            <wp:effectExtent l="0" t="0" r="7620" b="0"/>
-            <wp:docPr id="9" name="Imagen 9"/>
+            <wp:effectExtent l="152400" t="171450" r="350520" b="356870"/>
+            <wp:docPr id="12" name="Imagen 12"/>
             <wp:cNvGraphicFramePr>
               <a:graphicFrameLocks xmlns:a="http://schemas.openxmlformats.org/drawingml/2006/main" noChangeAspect="1"/>
             </wp:cNvGraphicFramePr>
@@ -3970,6 +4192,13 @@
                     <a:ln>
                       <a:noFill/>
                     </a:ln>
+                    <a:effectLst>
+                      <a:outerShdw blurRad="292100" dist="139700" dir="2700000" algn="tl" rotWithShape="0">
+                        <a:srgbClr val="333333">
+                          <a:alpha val="65000"/>
+                        </a:srgbClr>
+                      </a:outerShdw>
+                    </a:effectLst>
                     <a:extLst>
                       <a:ext uri="{53640926-AAD7-44D8-BBD7-CCE9431645EC}">
                         <a14:shadowObscured xmlns:a14="http://schemas.microsoft.com/office/drawing/2010/main"/>
@@ -3997,31 +4226,15 @@
           <w:sz w:val="24"/>
           <w:szCs w:val="24"/>
         </w:rPr>
-        <w:t xml:space="preserve">1.4.1 </w:t>
-      </w:r>
-      <w:r>
-        <w:rPr>
-          <w:rFonts w:ascii="Arial" w:hAnsi="Arial" w:cs="Arial"/>
-          <w:sz w:val="24"/>
-          <w:szCs w:val="24"/>
-        </w:rPr>
-        <w:t xml:space="preserve">Llenar el formulario y al final </w:t>
-      </w:r>
-      <w:r>
-        <w:rPr>
-          <w:rFonts w:ascii="Arial" w:hAnsi="Arial" w:cs="Arial"/>
-          <w:sz w:val="24"/>
-          <w:szCs w:val="24"/>
-        </w:rPr>
-        <w:t>seleccionar</w:t>
-      </w:r>
-      <w:r>
-        <w:rPr>
-          <w:rFonts w:ascii="Arial" w:hAnsi="Arial" w:cs="Arial"/>
-          <w:sz w:val="24"/>
-          <w:szCs w:val="24"/>
-        </w:rPr>
-        <w:t xml:space="preserve"> “Guardar”</w:t>
+        <w:t>1.5.1 Una vez terminada la edición</w:t>
+      </w:r>
+      <w:r>
+        <w:rPr>
+          <w:rFonts w:ascii="Arial" w:hAnsi="Arial" w:cs="Arial"/>
+          <w:sz w:val="24"/>
+          <w:szCs w:val="24"/>
+        </w:rPr>
+        <w:t xml:space="preserve"> pulse el botón “Actualizar”</w:t>
       </w:r>
       <w:r>
         <w:rPr>
@@ -4044,6 +4257,41 @@
     </w:p>
     <w:p>
       <w:pPr>
+        <w:jc w:val="both"/>
+        <w:rPr>
+          <w:rFonts w:ascii="Arial" w:hAnsi="Arial" w:cs="Arial"/>
+          <w:sz w:val="24"/>
+          <w:szCs w:val="24"/>
+        </w:rPr>
+      </w:pPr>
+      <w:r>
+        <w:rPr>
+          <w:rFonts w:ascii="Arial" w:hAnsi="Arial" w:cs="Arial"/>
+          <w:sz w:val="24"/>
+          <w:szCs w:val="24"/>
+        </w:rPr>
+        <w:t xml:space="preserve">1.6 </w:t>
+      </w:r>
+      <w:r>
+        <w:rPr>
+          <w:rFonts w:ascii="Arial" w:hAnsi="Arial" w:cs="Arial"/>
+          <w:sz w:val="24"/>
+          <w:szCs w:val="24"/>
+        </w:rPr>
+        <w:t>Para borrar un registro se utiliza el botón “Eliminar Regis</w:t>
+      </w:r>
+      <w:r>
+        <w:rPr>
+          <w:rFonts w:ascii="Arial" w:hAnsi="Arial" w:cs="Arial"/>
+          <w:sz w:val="24"/>
+          <w:szCs w:val="24"/>
+        </w:rPr>
+        <w:t>tro” de la fila correspondiente.</w:t>
+      </w:r>
+    </w:p>
+    <w:p>
+      <w:pPr>
+        <w:ind w:left="-284"/>
         <w:rPr>
           <w:rFonts w:ascii="Arial" w:hAnsi="Arial" w:cs="Arial"/>
           <w:b/>
@@ -4051,86 +4299,26 @@
           <w:szCs w:val="24"/>
         </w:rPr>
       </w:pPr>
-    </w:p>
-    <w:p>
-      <w:pPr>
-        <w:jc w:val="both"/>
-        <w:rPr>
-          <w:rFonts w:ascii="Arial" w:hAnsi="Arial" w:cs="Arial"/>
-          <w:sz w:val="24"/>
-          <w:szCs w:val="24"/>
-        </w:rPr>
-      </w:pPr>
-      <w:r>
-        <w:rPr>
-          <w:rFonts w:ascii="Arial" w:hAnsi="Arial" w:cs="Arial"/>
-          <w:sz w:val="24"/>
-          <w:szCs w:val="24"/>
-        </w:rPr>
-        <w:t xml:space="preserve">1.5 El registro se podrá modificar, </w:t>
-      </w:r>
-      <w:r>
-        <w:rPr>
-          <w:rFonts w:ascii="Arial" w:hAnsi="Arial" w:cs="Arial"/>
-          <w:sz w:val="24"/>
-          <w:szCs w:val="24"/>
-        </w:rPr>
-        <w:t>utilizando el botón “Editar</w:t>
-      </w:r>
-      <w:r>
-        <w:rPr>
-          <w:rFonts w:ascii="Arial" w:hAnsi="Arial" w:cs="Arial"/>
-          <w:sz w:val="24"/>
-          <w:szCs w:val="24"/>
-        </w:rPr>
-        <w:t xml:space="preserve"> Registro</w:t>
-      </w:r>
-      <w:r>
-        <w:rPr>
-          <w:rFonts w:ascii="Arial" w:hAnsi="Arial" w:cs="Arial"/>
-          <w:sz w:val="24"/>
-          <w:szCs w:val="24"/>
-        </w:rPr>
-        <w:t>”</w:t>
-      </w:r>
-      <w:r>
-        <w:rPr>
-          <w:rFonts w:ascii="Arial" w:hAnsi="Arial" w:cs="Arial"/>
-          <w:sz w:val="24"/>
-          <w:szCs w:val="24"/>
-        </w:rPr>
-        <w:t>, de la columna de Acciones.</w:t>
-      </w:r>
-    </w:p>
-    <w:p>
-      <w:pPr>
-        <w:rPr>
-          <w:rFonts w:ascii="Arial" w:hAnsi="Arial" w:cs="Arial"/>
-          <w:b/>
-          <w:sz w:val="24"/>
-          <w:szCs w:val="24"/>
-        </w:rPr>
-      </w:pPr>
       <w:r>
         <w:rPr>
           <w:noProof/>
-          <w:lang w:val="en-US"/>
+          <w:lang w:val="es-MX" w:eastAsia="es-MX"/>
         </w:rPr>
         <mc:AlternateContent>
           <mc:Choice Requires="wps">
             <w:drawing>
-              <wp:anchor distT="0" distB="0" distL="114300" distR="114300" simplePos="0" relativeHeight="251917312" behindDoc="0" locked="0" layoutInCell="1" allowOverlap="1" wp14:anchorId="54646BCB" wp14:editId="74BB236E">
+              <wp:anchor distT="0" distB="0" distL="114300" distR="114300" simplePos="0" relativeHeight="251921408" behindDoc="0" locked="0" layoutInCell="1" allowOverlap="1" wp14:anchorId="6A82C2E3" wp14:editId="2EA66A9D">
                 <wp:simplePos x="0" y="0"/>
                 <wp:positionH relativeFrom="column">
-                  <wp:posOffset>71755</wp:posOffset>
+                  <wp:posOffset>177165</wp:posOffset>
                 </wp:positionH>
                 <wp:positionV relativeFrom="paragraph">
-                  <wp:posOffset>650652</wp:posOffset>
+                  <wp:posOffset>815975</wp:posOffset>
                 </wp:positionV>
-                <wp:extent cx="130629" cy="142504"/>
-                <wp:effectExtent l="0" t="0" r="22225" b="10160"/>
+                <wp:extent cx="95250" cy="133350"/>
+                <wp:effectExtent l="0" t="0" r="19050" b="19050"/>
                 <wp:wrapNone/>
-                <wp:docPr id="14" name="Rectángulo 14"/>
+                <wp:docPr id="15" name="Rectángulo 15"/>
                 <wp:cNvGraphicFramePr/>
                 <a:graphic xmlns:a="http://schemas.openxmlformats.org/drawingml/2006/main">
                   <a:graphicData uri="http://schemas.microsoft.com/office/word/2010/wordprocessingShape">
@@ -4139,13 +4327,13 @@
                       <wps:spPr>
                         <a:xfrm>
                           <a:off x="0" y="0"/>
-                          <a:ext cx="130629" cy="142504"/>
+                          <a:ext cx="95250" cy="133350"/>
                         </a:xfrm>
                         <a:prstGeom prst="rect">
                           <a:avLst/>
                         </a:prstGeom>
                         <a:noFill/>
-                        <a:ln>
+                        <a:ln w="19050">
                           <a:solidFill>
                             <a:srgbClr val="FF0000"/>
                           </a:solidFill>
@@ -4176,12 +4364,18 @@
                     </wps:wsp>
                   </a:graphicData>
                 </a:graphic>
+                <wp14:sizeRelH relativeFrom="margin">
+                  <wp14:pctWidth>0</wp14:pctWidth>
+                </wp14:sizeRelH>
+                <wp14:sizeRelV relativeFrom="margin">
+                  <wp14:pctHeight>0</wp14:pctHeight>
+                </wp14:sizeRelV>
               </wp:anchor>
             </w:drawing>
           </mc:Choice>
           <mc:Fallback>
             <w:pict>
-              <v:rect w14:anchorId="283F30FE" id="Rectángulo 14" o:spid="_x0000_s1026" style="position:absolute;margin-left:5.65pt;margin-top:51.25pt;width:10.3pt;height:11.2pt;z-index:251917312;visibility:visible;mso-wrap-style:square;mso-wrap-distance-left:9pt;mso-wrap-distance-top:0;mso-wrap-distance-right:9pt;mso-wrap-distance-bottom:0;mso-position-horizontal:absolute;mso-position-horizontal-relative:text;mso-position-vertical:absolute;mso-position-vertical-relative:text;v-text-anchor:middle" o:gfxdata="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" filled="f" strokecolor="red" strokeweight="1pt"/>
+              <v:rect w14:anchorId="20B841C8" id="Rectángulo 15" o:spid="_x0000_s1026" style="position:absolute;margin-left:13.95pt;margin-top:64.25pt;width:7.5pt;height:10.5pt;z-index:251921408;visibility:visible;mso-wrap-style:square;mso-width-percent:0;mso-height-percent:0;mso-wrap-distance-left:9pt;mso-wrap-distance-top:0;mso-wrap-distance-right:9pt;mso-wrap-distance-bottom:0;mso-position-horizontal:absolute;mso-position-horizontal-relative:text;mso-position-vertical:absolute;mso-position-vertical-relative:text;mso-width-percent:0;mso-height-percent:0;mso-width-relative:margin;mso-height-relative:margin;v-text-anchor:middle" o:gfxdata="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" filled="f" strokecolor="red" strokeweight="1.5pt"/>
             </w:pict>
           </mc:Fallback>
         </mc:AlternateContent>
@@ -4189,158 +4383,12 @@
       <w:r>
         <w:rPr>
           <w:noProof/>
-          <w:lang w:val="en-US"/>
+          <w:lang w:val="es-MX" w:eastAsia="es-MX"/>
         </w:rPr>
         <w:drawing>
-          <wp:inline distT="0" distB="0" distL="0" distR="0" wp14:anchorId="2730B7E6" wp14:editId="37978BA8">
+          <wp:inline distT="0" distB="0" distL="0" distR="0" wp14:anchorId="3AD4BB91" wp14:editId="7A2DC045">
             <wp:extent cx="5612130" cy="1090930"/>
-            <wp:effectExtent l="0" t="0" r="7620" b="0"/>
-            <wp:docPr id="12" name="Imagen 12"/>
-            <wp:cNvGraphicFramePr>
-              <a:graphicFrameLocks xmlns:a="http://schemas.openxmlformats.org/drawingml/2006/main" noChangeAspect="1"/>
-            </wp:cNvGraphicFramePr>
-            <a:graphic xmlns:a="http://schemas.openxmlformats.org/drawingml/2006/main">
-              <a:graphicData uri="http://schemas.openxmlformats.org/drawingml/2006/picture">
-                <pic:pic xmlns:pic="http://schemas.openxmlformats.org/drawingml/2006/picture">
-                  <pic:nvPicPr>
-                    <pic:cNvPr id="1" name=""/>
-                    <pic:cNvPicPr/>
-                  </pic:nvPicPr>
-                  <pic:blipFill rotWithShape="1">
-                    <a:blip r:embed="rId11"/>
-                    <a:srcRect t="8009"/>
-                    <a:stretch/>
-                  </pic:blipFill>
-                  <pic:spPr bwMode="auto">
-                    <a:xfrm>
-                      <a:off x="0" y="0"/>
-                      <a:ext cx="5612130" cy="1090930"/>
-                    </a:xfrm>
-                    <a:prstGeom prst="rect">
-                      <a:avLst/>
-                    </a:prstGeom>
-                    <a:ln>
-                      <a:noFill/>
-                    </a:ln>
-                    <a:extLst>
-                      <a:ext uri="{53640926-AAD7-44D8-BBD7-CCE9431645EC}">
-                        <a14:shadowObscured xmlns:a14="http://schemas.microsoft.com/office/drawing/2010/main"/>
-                      </a:ext>
-                    </a:extLst>
-                  </pic:spPr>
-                </pic:pic>
-              </a:graphicData>
-            </a:graphic>
-          </wp:inline>
-        </w:drawing>
-      </w:r>
-    </w:p>
-    <w:p>
-      <w:pPr>
-        <w:rPr>
-          <w:rFonts w:ascii="Arial" w:hAnsi="Arial" w:cs="Arial"/>
-          <w:b/>
-          <w:sz w:val="24"/>
-          <w:szCs w:val="24"/>
-        </w:rPr>
-      </w:pPr>
-    </w:p>
-    <w:p>
-      <w:pPr>
-        <w:rPr>
-          <w:rFonts w:ascii="Arial" w:hAnsi="Arial" w:cs="Arial"/>
-          <w:sz w:val="24"/>
-          <w:szCs w:val="24"/>
-        </w:rPr>
-      </w:pPr>
-      <w:r>
-        <w:rPr>
-          <w:rFonts w:ascii="Arial" w:hAnsi="Arial" w:cs="Arial"/>
-          <w:sz w:val="24"/>
-          <w:szCs w:val="24"/>
-        </w:rPr>
-        <w:t>1.5.1 Una vez terminada la edición</w:t>
-      </w:r>
-      <w:r>
-        <w:rPr>
-          <w:rFonts w:ascii="Arial" w:hAnsi="Arial" w:cs="Arial"/>
-          <w:sz w:val="24"/>
-          <w:szCs w:val="24"/>
-        </w:rPr>
-        <w:t xml:space="preserve"> pulse el botón “Actualizar”</w:t>
-      </w:r>
-      <w:r>
-        <w:rPr>
-          <w:rFonts w:ascii="Arial" w:hAnsi="Arial" w:cs="Arial"/>
-          <w:sz w:val="24"/>
-          <w:szCs w:val="24"/>
-        </w:rPr>
-        <w:t>.</w:t>
-      </w:r>
-    </w:p>
-    <w:p>
-      <w:pPr>
-        <w:rPr>
-          <w:rFonts w:ascii="Arial" w:hAnsi="Arial" w:cs="Arial"/>
-          <w:b/>
-          <w:sz w:val="24"/>
-          <w:szCs w:val="24"/>
-        </w:rPr>
-      </w:pPr>
-    </w:p>
-    <w:p>
-      <w:pPr>
-        <w:jc w:val="both"/>
-        <w:rPr>
-          <w:rFonts w:ascii="Arial" w:hAnsi="Arial" w:cs="Arial"/>
-          <w:sz w:val="24"/>
-          <w:szCs w:val="24"/>
-        </w:rPr>
-      </w:pPr>
-      <w:r>
-        <w:rPr>
-          <w:rFonts w:ascii="Arial" w:hAnsi="Arial" w:cs="Arial"/>
-          <w:sz w:val="24"/>
-          <w:szCs w:val="24"/>
-        </w:rPr>
-        <w:t xml:space="preserve">1.6 </w:t>
-      </w:r>
-      <w:r>
-        <w:rPr>
-          <w:rFonts w:ascii="Arial" w:hAnsi="Arial" w:cs="Arial"/>
-          <w:sz w:val="24"/>
-          <w:szCs w:val="24"/>
-        </w:rPr>
-        <w:t>Para borrar un registro se utiliza el botón “Eliminar Regis</w:t>
-      </w:r>
-      <w:r>
-        <w:rPr>
-          <w:rFonts w:ascii="Arial" w:hAnsi="Arial" w:cs="Arial"/>
-          <w:sz w:val="24"/>
-          <w:szCs w:val="24"/>
-        </w:rPr>
-        <w:t>tro” de la fila correspondiente.</w:t>
-      </w:r>
-    </w:p>
-    <w:p>
-      <w:pPr>
-        <w:rPr>
-          <w:rFonts w:ascii="Arial" w:hAnsi="Arial" w:cs="Arial"/>
-          <w:b/>
-          <w:sz w:val="24"/>
-          <w:szCs w:val="24"/>
-        </w:rPr>
-      </w:pPr>
-      <w:r>
-        <w:rPr>
-          <w:noProof/>
-          <w:lang w:val="en-US"/>
-        </w:rPr>
-        <w:lastRenderedPageBreak/>
-        <w:drawing>
-          <wp:inline distT="0" distB="0" distL="0" distR="0" wp14:anchorId="3AD4BB91" wp14:editId="7F1A566E">
-            <wp:extent cx="5612130" cy="1090930"/>
-            <wp:effectExtent l="0" t="0" r="7620" b="0"/>
+            <wp:effectExtent l="152400" t="171450" r="350520" b="356870"/>
             <wp:docPr id="16" name="Imagen 16"/>
             <wp:cNvGraphicFramePr>
               <a:graphicFrameLocks xmlns:a="http://schemas.openxmlformats.org/drawingml/2006/main" noChangeAspect="1"/>
@@ -4368,6 +4416,13 @@
                     <a:ln>
                       <a:noFill/>
                     </a:ln>
+                    <a:effectLst>
+                      <a:outerShdw blurRad="292100" dist="139700" dir="2700000" algn="tl" rotWithShape="0">
+                        <a:srgbClr val="333333">
+                          <a:alpha val="65000"/>
+                        </a:srgbClr>
+                      </a:outerShdw>
+                    </a:effectLst>
                     <a:extLst>
                       <a:ext uri="{53640926-AAD7-44D8-BBD7-CCE9431645EC}">
                         <a14:shadowObscured xmlns:a14="http://schemas.microsoft.com/office/drawing/2010/main"/>
@@ -4385,55 +4440,331 @@
       <w:pPr>
         <w:rPr>
           <w:rFonts w:ascii="Arial" w:hAnsi="Arial" w:cs="Arial"/>
+          <w:sz w:val="24"/>
+          <w:szCs w:val="24"/>
+        </w:rPr>
+      </w:pPr>
+      <w:r>
+        <w:rPr>
+          <w:rFonts w:ascii="Arial" w:hAnsi="Arial" w:cs="Arial"/>
+          <w:sz w:val="24"/>
+          <w:szCs w:val="24"/>
+        </w:rPr>
+        <w:t>1.7</w:t>
+      </w:r>
+      <w:r>
+        <w:rPr>
+          <w:rFonts w:ascii="Arial" w:hAnsi="Arial" w:cs="Arial"/>
+          <w:sz w:val="24"/>
+          <w:szCs w:val="24"/>
+        </w:rPr>
+        <w:t xml:space="preserve"> En la columna visualizar se podrá ver el documento, descargarlo y/o editarlo.</w:t>
+      </w:r>
+    </w:p>
+    <w:p>
+      <w:pPr>
+        <w:ind w:left="-284"/>
+        <w:rPr>
+          <w:rFonts w:ascii="Arial" w:hAnsi="Arial" w:cs="Arial"/>
+          <w:sz w:val="24"/>
+          <w:szCs w:val="24"/>
+        </w:rPr>
+      </w:pPr>
+      <w:r>
+        <w:rPr>
+          <w:noProof/>
+          <w:lang w:val="es-MX" w:eastAsia="es-MX"/>
+        </w:rPr>
+        <mc:AlternateContent>
+          <mc:Choice Requires="wps">
+            <w:drawing>
+              <wp:anchor distT="0" distB="0" distL="114300" distR="114300" simplePos="0" relativeHeight="251923456" behindDoc="0" locked="0" layoutInCell="1" allowOverlap="1" wp14:anchorId="04C3D5BB" wp14:editId="674172DC">
+                <wp:simplePos x="0" y="0"/>
+                <wp:positionH relativeFrom="column">
+                  <wp:posOffset>491489</wp:posOffset>
+                </wp:positionH>
+                <wp:positionV relativeFrom="paragraph">
+                  <wp:posOffset>829309</wp:posOffset>
+                </wp:positionV>
+                <wp:extent cx="123825" cy="114300"/>
+                <wp:effectExtent l="0" t="0" r="28575" b="19050"/>
+                <wp:wrapNone/>
+                <wp:docPr id="23" name="Rectángulo 23"/>
+                <wp:cNvGraphicFramePr/>
+                <a:graphic xmlns:a="http://schemas.openxmlformats.org/drawingml/2006/main">
+                  <a:graphicData uri="http://schemas.microsoft.com/office/word/2010/wordprocessingShape">
+                    <wps:wsp>
+                      <wps:cNvSpPr/>
+                      <wps:spPr>
+                        <a:xfrm flipH="1" flipV="1">
+                          <a:off x="0" y="0"/>
+                          <a:ext cx="123825" cy="114300"/>
+                        </a:xfrm>
+                        <a:prstGeom prst="rect">
+                          <a:avLst/>
+                        </a:prstGeom>
+                        <a:noFill/>
+                        <a:ln w="19050">
+                          <a:solidFill>
+                            <a:srgbClr val="FF0000"/>
+                          </a:solidFill>
+                        </a:ln>
+                      </wps:spPr>
+                      <wps:style>
+                        <a:lnRef idx="2">
+                          <a:schemeClr val="accent1">
+                            <a:shade val="50000"/>
+                          </a:schemeClr>
+                        </a:lnRef>
+                        <a:fillRef idx="1">
+                          <a:schemeClr val="accent1"/>
+                        </a:fillRef>
+                        <a:effectRef idx="0">
+                          <a:schemeClr val="accent1"/>
+                        </a:effectRef>
+                        <a:fontRef idx="minor">
+                          <a:schemeClr val="lt1"/>
+                        </a:fontRef>
+                      </wps:style>
+                      <wps:bodyPr rot="0" spcFirstLastPara="0" vertOverflow="overflow" horzOverflow="overflow" vert="horz" wrap="square" lIns="91440" tIns="45720" rIns="91440" bIns="45720" numCol="1" spcCol="0" rtlCol="0" fromWordArt="0" anchor="ctr" anchorCtr="0" forceAA="0" compatLnSpc="1">
+                        <a:prstTxWarp prst="textNoShape">
+                          <a:avLst/>
+                        </a:prstTxWarp>
+                        <a:noAutofit/>
+                      </wps:bodyPr>
+                    </wps:wsp>
+                  </a:graphicData>
+                </a:graphic>
+                <wp14:sizeRelH relativeFrom="margin">
+                  <wp14:pctWidth>0</wp14:pctWidth>
+                </wp14:sizeRelH>
+                <wp14:sizeRelV relativeFrom="margin">
+                  <wp14:pctHeight>0</wp14:pctHeight>
+                </wp14:sizeRelV>
+              </wp:anchor>
+            </w:drawing>
+          </mc:Choice>
+          <mc:Fallback>
+            <w:pict>
+              <v:rect w14:anchorId="26471716" id="Rectángulo 23" o:spid="_x0000_s1026" style="position:absolute;margin-left:38.7pt;margin-top:65.3pt;width:9.75pt;height:9pt;flip:x y;z-index:251923456;visibility:visible;mso-wrap-style:square;mso-width-percent:0;mso-height-percent:0;mso-wrap-distance-left:9pt;mso-wrap-distance-top:0;mso-wrap-distance-right:9pt;mso-wrap-distance-bottom:0;mso-position-horizontal:absolute;mso-position-horizontal-relative:text;mso-position-vertical:absolute;mso-position-vertical-relative:text;mso-width-percent:0;mso-height-percent:0;mso-width-relative:margin;mso-height-relative:margin;v-text-anchor:middle" o:gfxdata="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" filled="f" strokecolor="red" strokeweight="1.5pt"/>
+            </w:pict>
+          </mc:Fallback>
+        </mc:AlternateContent>
+      </w:r>
+      <w:r>
+        <w:rPr>
+          <w:noProof/>
+          <w:lang w:val="es-MX" w:eastAsia="es-MX"/>
+        </w:rPr>
+        <w:drawing>
+          <wp:inline distT="0" distB="0" distL="0" distR="0" wp14:anchorId="1FED2E33" wp14:editId="63072615">
+            <wp:extent cx="5612130" cy="1090930"/>
+            <wp:effectExtent l="152400" t="171450" r="350520" b="356870"/>
+            <wp:docPr id="22" name="Imagen 22"/>
+            <wp:cNvGraphicFramePr>
+              <a:graphicFrameLocks xmlns:a="http://schemas.openxmlformats.org/drawingml/2006/main" noChangeAspect="1"/>
+            </wp:cNvGraphicFramePr>
+            <a:graphic xmlns:a="http://schemas.openxmlformats.org/drawingml/2006/main">
+              <a:graphicData uri="http://schemas.openxmlformats.org/drawingml/2006/picture">
+                <pic:pic xmlns:pic="http://schemas.openxmlformats.org/drawingml/2006/picture">
+                  <pic:nvPicPr>
+                    <pic:cNvPr id="1" name=""/>
+                    <pic:cNvPicPr/>
+                  </pic:nvPicPr>
+                  <pic:blipFill rotWithShape="1">
+                    <a:blip r:embed="rId11"/>
+                    <a:srcRect t="8009"/>
+                    <a:stretch/>
+                  </pic:blipFill>
+                  <pic:spPr bwMode="auto">
+                    <a:xfrm>
+                      <a:off x="0" y="0"/>
+                      <a:ext cx="5612130" cy="1090930"/>
+                    </a:xfrm>
+                    <a:prstGeom prst="rect">
+                      <a:avLst/>
+                    </a:prstGeom>
+                    <a:ln>
+                      <a:noFill/>
+                    </a:ln>
+                    <a:effectLst>
+                      <a:outerShdw blurRad="292100" dist="139700" dir="2700000" algn="tl" rotWithShape="0">
+                        <a:srgbClr val="333333">
+                          <a:alpha val="65000"/>
+                        </a:srgbClr>
+                      </a:outerShdw>
+                    </a:effectLst>
+                    <a:extLst>
+                      <a:ext uri="{53640926-AAD7-44D8-BBD7-CCE9431645EC}">
+                        <a14:shadowObscured xmlns:a14="http://schemas.microsoft.com/office/drawing/2010/main"/>
+                      </a:ext>
+                    </a:extLst>
+                  </pic:spPr>
+                </pic:pic>
+              </a:graphicData>
+            </a:graphic>
+          </wp:inline>
+        </w:drawing>
+      </w:r>
+    </w:p>
+    <w:p>
+      <w:pPr>
+        <w:ind w:left="-284"/>
+        <w:rPr>
+          <w:rFonts w:ascii="Arial" w:hAnsi="Arial" w:cs="Arial"/>
+          <w:sz w:val="24"/>
+          <w:szCs w:val="24"/>
+        </w:rPr>
+      </w:pPr>
+    </w:p>
+    <w:p>
+      <w:pPr>
+        <w:ind w:left="-284"/>
+        <w:rPr>
+          <w:rFonts w:ascii="Arial" w:hAnsi="Arial" w:cs="Arial"/>
+          <w:sz w:val="24"/>
+          <w:szCs w:val="24"/>
+        </w:rPr>
+      </w:pPr>
+    </w:p>
+    <w:p>
+      <w:pPr>
+        <w:ind w:left="-284"/>
+        <w:rPr>
+          <w:rFonts w:ascii="Arial" w:hAnsi="Arial" w:cs="Arial"/>
+          <w:sz w:val="24"/>
+          <w:szCs w:val="24"/>
+        </w:rPr>
+      </w:pPr>
+    </w:p>
+    <w:p>
+      <w:pPr>
+        <w:ind w:left="-284"/>
+        <w:rPr>
+          <w:rFonts w:ascii="Arial" w:hAnsi="Arial" w:cs="Arial"/>
+          <w:sz w:val="24"/>
+          <w:szCs w:val="24"/>
+        </w:rPr>
+      </w:pPr>
+    </w:p>
+    <w:p>
+      <w:pPr>
+        <w:rPr>
+          <w:rFonts w:ascii="Arial" w:hAnsi="Arial" w:cs="Arial"/>
+          <w:sz w:val="24"/>
+          <w:szCs w:val="24"/>
+        </w:rPr>
+      </w:pPr>
+      <w:r>
+        <w:rPr>
+          <w:rFonts w:ascii="Arial" w:hAnsi="Arial" w:cs="Arial"/>
+          <w:sz w:val="24"/>
+          <w:szCs w:val="24"/>
+        </w:rPr>
+        <w:lastRenderedPageBreak/>
+        <w:t>1.8 Se muestra el documento el cual se puede descarar e imprimir.</w:t>
+      </w:r>
+    </w:p>
+    <w:p>
+      <w:pPr>
+        <w:ind w:left="-284"/>
+        <w:rPr>
+          <w:rFonts w:ascii="Arial" w:hAnsi="Arial" w:cs="Arial"/>
           <w:b/>
           <w:sz w:val="24"/>
           <w:szCs w:val="24"/>
         </w:rPr>
       </w:pPr>
-    </w:p>
-    <w:p>
-      <w:pPr>
-        <w:rPr>
-          <w:rFonts w:ascii="Arial" w:hAnsi="Arial" w:cs="Arial"/>
-          <w:sz w:val="24"/>
-          <w:szCs w:val="24"/>
-        </w:rPr>
-      </w:pPr>
-      <w:r>
-        <w:rPr>
-          <w:rFonts w:ascii="Arial" w:hAnsi="Arial" w:cs="Arial"/>
-          <w:sz w:val="24"/>
-          <w:szCs w:val="24"/>
-        </w:rPr>
-        <w:t>1.7</w:t>
-      </w:r>
-      <w:r>
-        <w:rPr>
-          <w:rFonts w:ascii="Arial" w:hAnsi="Arial" w:cs="Arial"/>
-          <w:sz w:val="24"/>
-          <w:szCs w:val="24"/>
-        </w:rPr>
-        <w:t xml:space="preserve"> En la columna visualizar se podrá ver el documento, descargarlo y/o editarlo.</w:t>
-      </w:r>
-    </w:p>
-    <w:p>
-      <w:pPr>
-        <w:rPr>
-          <w:rFonts w:ascii="Arial" w:hAnsi="Arial" w:cs="Arial"/>
-          <w:b/>
-          <w:sz w:val="24"/>
-          <w:szCs w:val="24"/>
-        </w:rPr>
-      </w:pPr>
       <w:r>
         <w:rPr>
           <w:noProof/>
-          <w:lang w:val="en-US"/>
+          <w:lang w:val="es-MX" w:eastAsia="es-MX"/>
+        </w:rPr>
+        <mc:AlternateContent>
+          <mc:Choice Requires="wps">
+            <w:drawing>
+              <wp:anchor distT="0" distB="0" distL="114300" distR="114300" simplePos="0" relativeHeight="251925504" behindDoc="0" locked="0" layoutInCell="1" allowOverlap="1" wp14:anchorId="2F05D398" wp14:editId="47954261">
+                <wp:simplePos x="0" y="0"/>
+                <wp:positionH relativeFrom="column">
+                  <wp:posOffset>4043680</wp:posOffset>
+                </wp:positionH>
+                <wp:positionV relativeFrom="paragraph">
+                  <wp:posOffset>547370</wp:posOffset>
+                </wp:positionV>
+                <wp:extent cx="295275" cy="190500"/>
+                <wp:effectExtent l="19050" t="19050" r="28575" b="19050"/>
+                <wp:wrapNone/>
+                <wp:docPr id="25" name="Rectángulo 25"/>
+                <wp:cNvGraphicFramePr/>
+                <a:graphic xmlns:a="http://schemas.openxmlformats.org/drawingml/2006/main">
+                  <a:graphicData uri="http://schemas.microsoft.com/office/word/2010/wordprocessingShape">
+                    <wps:wsp>
+                      <wps:cNvSpPr/>
+                      <wps:spPr>
+                        <a:xfrm>
+                          <a:off x="0" y="0"/>
+                          <a:ext cx="295275" cy="190500"/>
+                        </a:xfrm>
+                        <a:prstGeom prst="rect">
+                          <a:avLst/>
+                        </a:prstGeom>
+                        <a:noFill/>
+                        <a:ln w="28575">
+                          <a:solidFill>
+                            <a:srgbClr val="FF0000"/>
+                          </a:solidFill>
+                        </a:ln>
+                      </wps:spPr>
+                      <wps:style>
+                        <a:lnRef idx="2">
+                          <a:schemeClr val="accent1">
+                            <a:shade val="50000"/>
+                          </a:schemeClr>
+                        </a:lnRef>
+                        <a:fillRef idx="1">
+                          <a:schemeClr val="accent1"/>
+                        </a:fillRef>
+                        <a:effectRef idx="0">
+                          <a:schemeClr val="accent1"/>
+                        </a:effectRef>
+                        <a:fontRef idx="minor">
+                          <a:schemeClr val="lt1"/>
+                        </a:fontRef>
+                      </wps:style>
+                      <wps:bodyPr rot="0" spcFirstLastPara="0" vertOverflow="overflow" horzOverflow="overflow" vert="horz" wrap="square" lIns="91440" tIns="45720" rIns="91440" bIns="45720" numCol="1" spcCol="0" rtlCol="0" fromWordArt="0" anchor="ctr" anchorCtr="0" forceAA="0" compatLnSpc="1">
+                        <a:prstTxWarp prst="textNoShape">
+                          <a:avLst/>
+                        </a:prstTxWarp>
+                        <a:noAutofit/>
+                      </wps:bodyPr>
+                    </wps:wsp>
+                  </a:graphicData>
+                </a:graphic>
+                <wp14:sizeRelH relativeFrom="margin">
+                  <wp14:pctWidth>0</wp14:pctWidth>
+                </wp14:sizeRelH>
+                <wp14:sizeRelV relativeFrom="margin">
+                  <wp14:pctHeight>0</wp14:pctHeight>
+                </wp14:sizeRelV>
+              </wp:anchor>
+            </w:drawing>
+          </mc:Choice>
+          <mc:Fallback>
+            <w:pict>
+              <v:rect w14:anchorId="0C3E2E1C" id="Rectángulo 25" o:spid="_x0000_s1026" style="position:absolute;margin-left:318.4pt;margin-top:43.1pt;width:23.25pt;height:15pt;z-index:251925504;visibility:visible;mso-wrap-style:square;mso-width-percent:0;mso-height-percent:0;mso-wrap-distance-left:9pt;mso-wrap-distance-top:0;mso-wrap-distance-right:9pt;mso-wrap-distance-bottom:0;mso-position-horizontal:absolute;mso-position-horizontal-relative:text;mso-position-vertical:absolute;mso-position-vertical-relative:text;mso-width-percent:0;mso-height-percent:0;mso-width-relative:margin;mso-height-relative:margin;v-text-anchor:middle" o:gfxdata="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" filled="f" strokecolor="red" strokeweight="2.25pt"/>
+            </w:pict>
+          </mc:Fallback>
+        </mc:AlternateContent>
+      </w:r>
+      <w:r>
+        <w:rPr>
+          <w:noProof/>
+          <w:lang w:val="es-MX" w:eastAsia="es-MX"/>
         </w:rPr>
         <w:drawing>
-          <wp:inline distT="0" distB="0" distL="0" distR="0" wp14:anchorId="26463EE7" wp14:editId="2572834D">
+          <wp:inline distT="0" distB="0" distL="0" distR="0" wp14:anchorId="26463EE7" wp14:editId="5EBC16B7">
             <wp:extent cx="5612130" cy="2623820"/>
-            <wp:effectExtent l="0" t="0" r="7620" b="5080"/>
+            <wp:effectExtent l="152400" t="152400" r="369570" b="367030"/>
             <wp:docPr id="17" name="Imagen 17"/>
             <wp:cNvGraphicFramePr>
               <a:graphicFrameLocks xmlns:a="http://schemas.openxmlformats.org/drawingml/2006/main" noChangeAspect="1"/>
@@ -4459,6 +4790,16 @@
                     <a:prstGeom prst="rect">
                       <a:avLst/>
                     </a:prstGeom>
+                    <a:ln>
+                      <a:noFill/>
+                    </a:ln>
+                    <a:effectLst>
+                      <a:outerShdw blurRad="292100" dist="139700" dir="2700000" algn="tl" rotWithShape="0">
+                        <a:srgbClr val="333333">
+                          <a:alpha val="65000"/>
+                        </a:srgbClr>
+                      </a:outerShdw>
+                    </a:effectLst>
                   </pic:spPr>
                 </pic:pic>
               </a:graphicData>
@@ -4466,8 +4807,16 @@
           </wp:inline>
         </w:drawing>
       </w:r>
-      <w:bookmarkStart w:id="16" w:name="_GoBack"/>
-      <w:bookmarkEnd w:id="16"/>
+    </w:p>
+    <w:p>
+      <w:pPr>
+        <w:rPr>
+          <w:rFonts w:ascii="Arial" w:hAnsi="Arial" w:cs="Arial"/>
+          <w:b/>
+          <w:sz w:val="24"/>
+          <w:szCs w:val="24"/>
+        </w:rPr>
+      </w:pPr>
     </w:p>
     <w:p>
       <w:pPr>
@@ -4484,15 +4833,7 @@
           <w:sz w:val="24"/>
           <w:szCs w:val="24"/>
         </w:rPr>
-        <w:t>1.</w:t>
-      </w:r>
-      <w:r>
-        <w:rPr>
-          <w:rFonts w:ascii="Arial" w:hAnsi="Arial" w:cs="Arial"/>
-          <w:sz w:val="24"/>
-          <w:szCs w:val="24"/>
-        </w:rPr>
-        <w:t>8</w:t>
+        <w:t>1.9</w:t>
       </w:r>
       <w:r>
         <w:rPr>
@@ -4521,6 +4862,7 @@
     </w:p>
     <w:p>
       <w:pPr>
+        <w:ind w:left="-284"/>
         <w:rPr>
           <w:rFonts w:ascii="Arial" w:hAnsi="Arial" w:cs="Arial"/>
           <w:b/>
@@ -4531,12 +4873,12 @@
       <w:r>
         <w:rPr>
           <w:noProof/>
-          <w:lang w:val="en-US"/>
+          <w:lang w:val="es-MX" w:eastAsia="es-MX"/>
         </w:rPr>
         <w:drawing>
-          <wp:inline distT="0" distB="0" distL="0" distR="0" wp14:anchorId="5744629F" wp14:editId="5A5A1EBB">
+          <wp:inline distT="0" distB="0" distL="0" distR="0" wp14:anchorId="5744629F" wp14:editId="79456AF0">
             <wp:extent cx="5612130" cy="1090930"/>
-            <wp:effectExtent l="0" t="0" r="7620" b="0"/>
+            <wp:effectExtent l="152400" t="171450" r="350520" b="356870"/>
             <wp:docPr id="18" name="Imagen 18"/>
             <wp:cNvGraphicFramePr>
               <a:graphicFrameLocks xmlns:a="http://schemas.openxmlformats.org/drawingml/2006/main" noChangeAspect="1"/>
@@ -4564,6 +4906,13 @@
                     <a:ln>
                       <a:noFill/>
                     </a:ln>
+                    <a:effectLst>
+                      <a:outerShdw blurRad="292100" dist="139700" dir="2700000" algn="tl" rotWithShape="0">
+                        <a:srgbClr val="333333">
+                          <a:alpha val="65000"/>
+                        </a:srgbClr>
+                      </a:outerShdw>
+                    </a:effectLst>
                     <a:extLst>
                       <a:ext uri="{53640926-AAD7-44D8-BBD7-CCE9431645EC}">
                         <a14:shadowObscured xmlns:a14="http://schemas.microsoft.com/office/drawing/2010/main"/>
@@ -4591,7 +4940,7 @@
 </file>
 
 <file path=word/endnotes.xml><?xml version="1.0" encoding="utf-8"?>
-<w:endnotes xmlns:wpc="http://schemas.microsoft.com/office/word/2010/wordprocessingCanvas" xmlns:cx="http://schemas.microsoft.com/office/drawing/2014/chartex" xmlns:mc="http://schemas.openxmlformats.org/markup-compatibility/2006" xmlns:o="urn:schemas-microsoft-com:office:office" xmlns:r="http://schemas.openxmlformats.org/officeDocument/2006/relationships" xmlns:m="http://schemas.openxmlformats.org/officeDocument/2006/math" xmlns:v="urn:schemas-microsoft-com:vml" xmlns:wp14="http://schemas.microsoft.com/office/word/2010/wordprocessingDrawing" xmlns:wp="http://schemas.openxmlformats.org/drawingml/2006/wordprocessingDrawing" xmlns:w10="urn:schemas-microsoft-com:office:word" xmlns:w="http://schemas.openxmlformats.org/wordprocessingml/2006/main" xmlns:w14="http://schemas.microsoft.com/office/word/2010/wordml" xmlns:w15="http://schemas.microsoft.com/office/word/2012/wordml" xmlns:w16se="http://schemas.microsoft.com/office/word/2015/wordml/symex" xmlns:wpg="http://schemas.microsoft.com/office/word/2010/wordprocessingGroup" xmlns:wpi="http://schemas.microsoft.com/office/word/2010/wordprocessingInk" xmlns:wne="http://schemas.microsoft.com/office/word/2006/wordml" xmlns:wps="http://schemas.microsoft.com/office/word/2010/wordprocessingShape" mc:Ignorable="w14 w15 w16se wp14">
+<w:endnotes xmlns:wpc="http://schemas.microsoft.com/office/word/2010/wordprocessingCanvas" xmlns:cx="http://schemas.microsoft.com/office/drawing/2014/chartex" xmlns:cx1="http://schemas.microsoft.com/office/drawing/2015/9/8/chartex" xmlns:mc="http://schemas.openxmlformats.org/markup-compatibility/2006" xmlns:o="urn:schemas-microsoft-com:office:office" xmlns:r="http://schemas.openxmlformats.org/officeDocument/2006/relationships" xmlns:m="http://schemas.openxmlformats.org/officeDocument/2006/math" xmlns:v="urn:schemas-microsoft-com:vml" xmlns:wp14="http://schemas.microsoft.com/office/word/2010/wordprocessingDrawing" xmlns:wp="http://schemas.openxmlformats.org/drawingml/2006/wordprocessingDrawing" xmlns:w10="urn:schemas-microsoft-com:office:word" xmlns:w="http://schemas.openxmlformats.org/wordprocessingml/2006/main" xmlns:w14="http://schemas.microsoft.com/office/word/2010/wordml" xmlns:w15="http://schemas.microsoft.com/office/word/2012/wordml" xmlns:w16se="http://schemas.microsoft.com/office/word/2015/wordml/symex" xmlns:wpg="http://schemas.microsoft.com/office/word/2010/wordprocessingGroup" xmlns:wpi="http://schemas.microsoft.com/office/word/2010/wordprocessingInk" xmlns:wne="http://schemas.microsoft.com/office/word/2006/wordml" xmlns:wps="http://schemas.microsoft.com/office/word/2010/wordprocessingShape" mc:Ignorable="w14 w15 w16se wp14">
   <w:endnote w:type="separator" w:id="-1">
     <w:p>
       <w:pPr>
@@ -4616,7 +4965,7 @@
 </file>
 
 <file path=word/footer1.xml><?xml version="1.0" encoding="utf-8"?>
-<w:ftr xmlns:wpc="http://schemas.microsoft.com/office/word/2010/wordprocessingCanvas" xmlns:cx="http://schemas.microsoft.com/office/drawing/2014/chartex" xmlns:mc="http://schemas.openxmlformats.org/markup-compatibility/2006" xmlns:o="urn:schemas-microsoft-com:office:office" xmlns:r="http://schemas.openxmlformats.org/officeDocument/2006/relationships" xmlns:m="http://schemas.openxmlformats.org/officeDocument/2006/math" xmlns:v="urn:schemas-microsoft-com:vml" xmlns:wp14="http://schemas.microsoft.com/office/word/2010/wordprocessingDrawing" xmlns:wp="http://schemas.openxmlformats.org/drawingml/2006/wordprocessingDrawing" xmlns:w10="urn:schemas-microsoft-com:office:word" xmlns:w="http://schemas.openxmlformats.org/wordprocessingml/2006/main" xmlns:w14="http://schemas.microsoft.com/office/word/2010/wordml" xmlns:w15="http://schemas.microsoft.com/office/word/2012/wordml" xmlns:w16se="http://schemas.microsoft.com/office/word/2015/wordml/symex" xmlns:wpg="http://schemas.microsoft.com/office/word/2010/wordprocessingGroup" xmlns:wpi="http://schemas.microsoft.com/office/word/2010/wordprocessingInk" xmlns:wne="http://schemas.microsoft.com/office/word/2006/wordml" xmlns:wps="http://schemas.microsoft.com/office/word/2010/wordprocessingShape" mc:Ignorable="w14 w15 w16se wp14">
+<w:ftr xmlns:wpc="http://schemas.microsoft.com/office/word/2010/wordprocessingCanvas" xmlns:cx="http://schemas.microsoft.com/office/drawing/2014/chartex" xmlns:cx1="http://schemas.microsoft.com/office/drawing/2015/9/8/chartex" xmlns:mc="http://schemas.openxmlformats.org/markup-compatibility/2006" xmlns:o="urn:schemas-microsoft-com:office:office" xmlns:r="http://schemas.openxmlformats.org/officeDocument/2006/relationships" xmlns:m="http://schemas.openxmlformats.org/officeDocument/2006/math" xmlns:v="urn:schemas-microsoft-com:vml" xmlns:wp14="http://schemas.microsoft.com/office/word/2010/wordprocessingDrawing" xmlns:wp="http://schemas.openxmlformats.org/drawingml/2006/wordprocessingDrawing" xmlns:w10="urn:schemas-microsoft-com:office:word" xmlns:w="http://schemas.openxmlformats.org/wordprocessingml/2006/main" xmlns:w14="http://schemas.microsoft.com/office/word/2010/wordml" xmlns:w15="http://schemas.microsoft.com/office/word/2012/wordml" xmlns:w16se="http://schemas.microsoft.com/office/word/2015/wordml/symex" xmlns:wpg="http://schemas.microsoft.com/office/word/2010/wordprocessingGroup" xmlns:wpi="http://schemas.microsoft.com/office/word/2010/wordprocessingInk" xmlns:wne="http://schemas.microsoft.com/office/word/2006/wordml" xmlns:wps="http://schemas.microsoft.com/office/word/2010/wordprocessingShape" mc:Ignorable="w14 w15 w16se wp14">
   <w:sdt>
     <w:sdtPr>
       <w:rPr>
@@ -4659,7 +5008,7 @@
                 <w:b/>
                 <w:noProof/>
                 <w:color w:val="FFFFFF" w:themeColor="background1"/>
-                <w:lang w:val="en-US"/>
+                <w:lang w:val="es-MX" w:eastAsia="es-MX"/>
               </w:rPr>
               <mc:AlternateContent>
                 <mc:Choice Requires="wps">
@@ -4717,7 +5066,7 @@
                     </wp:anchor>
                   </w:drawing>
                 </mc:Choice>
-                <mc:Fallback xmlns:cx1="http://schemas.microsoft.com/office/drawing/2015/9/8/chartex">
+                <mc:Fallback>
                   <w:pict>
                     <v:line w14:anchorId="42D5C661" id="Conector recto 13" o:spid="_x0000_s1026" style="position:absolute;z-index:251662336;visibility:visible;mso-wrap-style:square;mso-width-percent:0;mso-height-percent:0;mso-wrap-distance-left:9pt;mso-wrap-distance-top:0;mso-wrap-distance-right:9pt;mso-wrap-distance-bottom:0;mso-position-horizontal:absolute;mso-position-horizontal-relative:text;mso-position-vertical:absolute;mso-position-vertical-relative:text;mso-width-percent:0;mso-height-percent:0;mso-width-relative:margin;mso-height-relative:margin" from="-17.55pt,-3pt" to="446.7pt,-2.25pt" o:gfxdata="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" strokecolor="#a5a5a5 [3206]" strokeweight="1.5pt">
                       <v:stroke joinstyle="miter"/>
@@ -4731,7 +5080,7 @@
                 <w:b/>
                 <w:noProof/>
                 <w:color w:val="FFFFFF" w:themeColor="background1"/>
-                <w:lang w:val="en-US"/>
+                <w:lang w:val="es-MX" w:eastAsia="es-MX"/>
               </w:rPr>
               <mc:AlternateContent>
                 <mc:Choice Requires="wps">
@@ -4828,7 +5177,7 @@
                     </wp:anchor>
                   </w:drawing>
                 </mc:Choice>
-                <mc:Fallback xmlns:cx1="http://schemas.microsoft.com/office/drawing/2015/9/8/chartex">
+                <mc:Fallback>
                   <w:pict>
                     <v:rect w14:anchorId="2CD8D370" id="Rectángulo 11" o:spid="_x0000_s1026" style="position:absolute;margin-left:280.3pt;margin-top:-3.3pt;width:167.65pt;height:22.4pt;z-index:-251658241;visibility:visible;mso-wrap-style:square;mso-width-percent:0;mso-wrap-distance-left:9pt;mso-wrap-distance-top:0;mso-wrap-distance-right:9pt;mso-wrap-distance-bottom:0;mso-position-horizontal:absolute;mso-position-horizontal-relative:text;mso-position-vertical:absolute;mso-position-vertical-relative:text;mso-width-percent:0;mso-width-relative:margin;v-text-anchor:middle" o:gfxdata="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" fillcolor="#002060" stroked="f" strokeweight="1pt">
                       <v:fill color2="#002060" o:opacity2="15728f" rotate="t" angle="90" colors="0 #002060;34734f #002060;40632f #002060;45815f #072766;46531f #002060;60293f #002060;1 #002060" focus="100%" type="gradient"/>
@@ -4879,7 +5228,7 @@
                 <w:noProof/>
                 <w:color w:val="FFFFFF" w:themeColor="background1"/>
               </w:rPr>
-              <w:t>7</w:t>
+              <w:t>8</w:t>
             </w:r>
             <w:r>
               <w:rPr>
@@ -4933,7 +5282,7 @@
                 <w:noProof/>
                 <w:color w:val="FFFFFF" w:themeColor="background1"/>
               </w:rPr>
-              <w:t>7</w:t>
+              <w:t>8</w:t>
             </w:r>
             <w:r>
               <w:rPr>
@@ -4959,7 +5308,7 @@
 </file>
 
 <file path=word/footnotes.xml><?xml version="1.0" encoding="utf-8"?>
-<w:footnotes xmlns:wpc="http://schemas.microsoft.com/office/word/2010/wordprocessingCanvas" xmlns:cx="http://schemas.microsoft.com/office/drawing/2014/chartex" xmlns:mc="http://schemas.openxmlformats.org/markup-compatibility/2006" xmlns:o="urn:schemas-microsoft-com:office:office" xmlns:r="http://schemas.openxmlformats.org/officeDocument/2006/relationships" xmlns:m="http://schemas.openxmlformats.org/officeDocument/2006/math" xmlns:v="urn:schemas-microsoft-com:vml" xmlns:wp14="http://schemas.microsoft.com/office/word/2010/wordprocessingDrawing" xmlns:wp="http://schemas.openxmlformats.org/drawingml/2006/wordprocessingDrawing" xmlns:w10="urn:schemas-microsoft-com:office:word" xmlns:w="http://schemas.openxmlformats.org/wordprocessingml/2006/main" xmlns:w14="http://schemas.microsoft.com/office/word/2010/wordml" xmlns:w15="http://schemas.microsoft.com/office/word/2012/wordml" xmlns:w16se="http://schemas.microsoft.com/office/word/2015/wordml/symex" xmlns:wpg="http://schemas.microsoft.com/office/word/2010/wordprocessingGroup" xmlns:wpi="http://schemas.microsoft.com/office/word/2010/wordprocessingInk" xmlns:wne="http://schemas.microsoft.com/office/word/2006/wordml" xmlns:wps="http://schemas.microsoft.com/office/word/2010/wordprocessingShape" mc:Ignorable="w14 w15 w16se wp14">
+<w:footnotes xmlns:wpc="http://schemas.microsoft.com/office/word/2010/wordprocessingCanvas" xmlns:cx="http://schemas.microsoft.com/office/drawing/2014/chartex" xmlns:cx1="http://schemas.microsoft.com/office/drawing/2015/9/8/chartex" xmlns:mc="http://schemas.openxmlformats.org/markup-compatibility/2006" xmlns:o="urn:schemas-microsoft-com:office:office" xmlns:r="http://schemas.openxmlformats.org/officeDocument/2006/relationships" xmlns:m="http://schemas.openxmlformats.org/officeDocument/2006/math" xmlns:v="urn:schemas-microsoft-com:vml" xmlns:wp14="http://schemas.microsoft.com/office/word/2010/wordprocessingDrawing" xmlns:wp="http://schemas.openxmlformats.org/drawingml/2006/wordprocessingDrawing" xmlns:w10="urn:schemas-microsoft-com:office:word" xmlns:w="http://schemas.openxmlformats.org/wordprocessingml/2006/main" xmlns:w14="http://schemas.microsoft.com/office/word/2010/wordml" xmlns:w15="http://schemas.microsoft.com/office/word/2012/wordml" xmlns:w16se="http://schemas.microsoft.com/office/word/2015/wordml/symex" xmlns:wpg="http://schemas.microsoft.com/office/word/2010/wordprocessingGroup" xmlns:wpi="http://schemas.microsoft.com/office/word/2010/wordprocessingInk" xmlns:wne="http://schemas.microsoft.com/office/word/2006/wordml" xmlns:wps="http://schemas.microsoft.com/office/word/2010/wordprocessingShape" mc:Ignorable="w14 w15 w16se wp14">
   <w:footnote w:type="separator" w:id="-1">
     <w:p>
       <w:pPr>
@@ -4984,7 +5333,7 @@
 </file>
 
 <file path=word/header1.xml><?xml version="1.0" encoding="utf-8"?>
-<w:hdr xmlns:wpc="http://schemas.microsoft.com/office/word/2010/wordprocessingCanvas" xmlns:cx="http://schemas.microsoft.com/office/drawing/2014/chartex" xmlns:mc="http://schemas.openxmlformats.org/markup-compatibility/2006" xmlns:o="urn:schemas-microsoft-com:office:office" xmlns:r="http://schemas.openxmlformats.org/officeDocument/2006/relationships" xmlns:m="http://schemas.openxmlformats.org/officeDocument/2006/math" xmlns:v="urn:schemas-microsoft-com:vml" xmlns:wp14="http://schemas.microsoft.com/office/word/2010/wordprocessingDrawing" xmlns:wp="http://schemas.openxmlformats.org/drawingml/2006/wordprocessingDrawing" xmlns:w10="urn:schemas-microsoft-com:office:word" xmlns:w="http://schemas.openxmlformats.org/wordprocessingml/2006/main" xmlns:w14="http://schemas.microsoft.com/office/word/2010/wordml" xmlns:w15="http://schemas.microsoft.com/office/word/2012/wordml" xmlns:w16se="http://schemas.microsoft.com/office/word/2015/wordml/symex" xmlns:wpg="http://schemas.microsoft.com/office/word/2010/wordprocessingGroup" xmlns:wpi="http://schemas.microsoft.com/office/word/2010/wordprocessingInk" xmlns:wne="http://schemas.microsoft.com/office/word/2006/wordml" xmlns:wps="http://schemas.microsoft.com/office/word/2010/wordprocessingShape" mc:Ignorable="w14 w15 w16se wp14">
+<w:hdr xmlns:wpc="http://schemas.microsoft.com/office/word/2010/wordprocessingCanvas" xmlns:cx="http://schemas.microsoft.com/office/drawing/2014/chartex" xmlns:cx1="http://schemas.microsoft.com/office/drawing/2015/9/8/chartex" xmlns:mc="http://schemas.openxmlformats.org/markup-compatibility/2006" xmlns:o="urn:schemas-microsoft-com:office:office" xmlns:r="http://schemas.openxmlformats.org/officeDocument/2006/relationships" xmlns:m="http://schemas.openxmlformats.org/officeDocument/2006/math" xmlns:v="urn:schemas-microsoft-com:vml" xmlns:wp14="http://schemas.microsoft.com/office/word/2010/wordprocessingDrawing" xmlns:wp="http://schemas.openxmlformats.org/drawingml/2006/wordprocessingDrawing" xmlns:w10="urn:schemas-microsoft-com:office:word" xmlns:w="http://schemas.openxmlformats.org/wordprocessingml/2006/main" xmlns:w14="http://schemas.microsoft.com/office/word/2010/wordml" xmlns:w15="http://schemas.microsoft.com/office/word/2012/wordml" xmlns:w16se="http://schemas.microsoft.com/office/word/2015/wordml/symex" xmlns:wpg="http://schemas.microsoft.com/office/word/2010/wordprocessingGroup" xmlns:wpi="http://schemas.microsoft.com/office/word/2010/wordprocessingInk" xmlns:wne="http://schemas.microsoft.com/office/word/2006/wordml" xmlns:wps="http://schemas.microsoft.com/office/word/2010/wordprocessingShape" mc:Ignorable="w14 w15 w16se wp14">
   <w:p>
     <w:pPr>
       <w:pStyle w:val="Encabezado"/>
@@ -4992,7 +5341,7 @@
     <w:r>
       <w:rPr>
         <w:noProof/>
-        <w:lang w:val="en-US"/>
+        <w:lang w:val="es-MX" w:eastAsia="es-MX"/>
       </w:rPr>
       <w:drawing>
         <wp:anchor distT="0" distB="0" distL="114300" distR="114300" simplePos="0" relativeHeight="251664384" behindDoc="0" locked="0" layoutInCell="1" allowOverlap="1" wp14:anchorId="4FDB19DD" wp14:editId="2ED6B0A2">
@@ -5062,7 +5411,7 @@
 </file>
 
 <file path=word/numbering.xml><?xml version="1.0" encoding="utf-8"?>
-<w:numbering xmlns:wpc="http://schemas.microsoft.com/office/word/2010/wordprocessingCanvas" xmlns:cx="http://schemas.microsoft.com/office/drawing/2014/chartex" xmlns:mc="http://schemas.openxmlformats.org/markup-compatibility/2006" xmlns:o="urn:schemas-microsoft-com:office:office" xmlns:r="http://schemas.openxmlformats.org/officeDocument/2006/relationships" xmlns:m="http://schemas.openxmlformats.org/officeDocument/2006/math" xmlns:v="urn:schemas-microsoft-com:vml" xmlns:wp14="http://schemas.microsoft.com/office/word/2010/wordprocessingDrawing" xmlns:wp="http://schemas.openxmlformats.org/drawingml/2006/wordprocessingDrawing" xmlns:w10="urn:schemas-microsoft-com:office:word" xmlns:w="http://schemas.openxmlformats.org/wordprocessingml/2006/main" xmlns:w14="http://schemas.microsoft.com/office/word/2010/wordml" xmlns:w15="http://schemas.microsoft.com/office/word/2012/wordml" xmlns:w16se="http://schemas.microsoft.com/office/word/2015/wordml/symex" xmlns:wpg="http://schemas.microsoft.com/office/word/2010/wordprocessingGroup" xmlns:wpi="http://schemas.microsoft.com/office/word/2010/wordprocessingInk" xmlns:wne="http://schemas.microsoft.com/office/word/2006/wordml" xmlns:wps="http://schemas.microsoft.com/office/word/2010/wordprocessingShape" mc:Ignorable="w14 w15 w16se wp14">
+<w:numbering xmlns:wpc="http://schemas.microsoft.com/office/word/2010/wordprocessingCanvas" xmlns:cx="http://schemas.microsoft.com/office/drawing/2014/chartex" xmlns:cx1="http://schemas.microsoft.com/office/drawing/2015/9/8/chartex" xmlns:mc="http://schemas.openxmlformats.org/markup-compatibility/2006" xmlns:o="urn:schemas-microsoft-com:office:office" xmlns:r="http://schemas.openxmlformats.org/officeDocument/2006/relationships" xmlns:m="http://schemas.openxmlformats.org/officeDocument/2006/math" xmlns:v="urn:schemas-microsoft-com:vml" xmlns:wp14="http://schemas.microsoft.com/office/word/2010/wordprocessingDrawing" xmlns:wp="http://schemas.openxmlformats.org/drawingml/2006/wordprocessingDrawing" xmlns:w10="urn:schemas-microsoft-com:office:word" xmlns:w="http://schemas.openxmlformats.org/wordprocessingml/2006/main" xmlns:w14="http://schemas.microsoft.com/office/word/2010/wordml" xmlns:w15="http://schemas.microsoft.com/office/word/2012/wordml" xmlns:w16se="http://schemas.microsoft.com/office/word/2015/wordml/symex" xmlns:wpg="http://schemas.microsoft.com/office/word/2010/wordprocessingGroup" xmlns:wpi="http://schemas.microsoft.com/office/word/2010/wordprocessingInk" xmlns:wne="http://schemas.microsoft.com/office/word/2006/wordml" xmlns:wps="http://schemas.microsoft.com/office/word/2010/wordprocessingShape" mc:Ignorable="w14 w15 w16se wp14">
   <w:abstractNum w:abstractNumId="0" w15:restartNumberingAfterBreak="0">
     <w:nsid w:val="33767D3B"/>
     <w:multiLevelType w:val="multilevel"/>
@@ -6701,7 +7050,7 @@
 </file>
 
 <file path=customXml/itemProps1.xml><?xml version="1.0" encoding="utf-8"?>
-<ds:datastoreItem xmlns:ds="http://schemas.openxmlformats.org/officeDocument/2006/customXml" ds:itemID="{78C41411-DA9D-4FFA-A8AD-96BFEBBEE8FB}">
+<ds:datastoreItem xmlns:ds="http://schemas.openxmlformats.org/officeDocument/2006/customXml" ds:itemID="{A8190B92-808D-4DA0-85B1-27713B27605E}">
   <ds:schemaRefs>
     <ds:schemaRef ds:uri="http://schemas.openxmlformats.org/officeDocument/2006/bibliography"/>
   </ds:schemaRefs>

</xml_diff>